<commit_message>
cali datasets + isotope conversions
</commit_message>
<xml_diff>
--- a/docs/Available_Models.docx
+++ b/docs/Available_Models.docx
@@ -16,7 +16,8 @@
         <w:gridCol w:w="450"/>
         <w:gridCol w:w="540"/>
         <w:gridCol w:w="607"/>
-        <w:gridCol w:w="1733"/>
+        <w:gridCol w:w="743"/>
+        <w:gridCol w:w="990"/>
       </w:tblGrid>
       <w:tr>
         <w:trPr>
@@ -48,17 +49,7 @@
                 <w:sz w:val="26"/>
                 <w:szCs w:val="26"/>
               </w:rPr>
-              <w:t xml:space="preserve">                                                     </w:t>
-            </w:r>
-            <w:r>
-              <w:rPr>
-                <w:rFonts w:cstheme="minorHAnsi"/>
-                <w:b/>
-                <w:bCs/>
-                <w:sz w:val="26"/>
-                <w:szCs w:val="26"/>
-              </w:rPr>
-              <w:t>Reference</w:t>
+              <w:t xml:space="preserve">                                                     Reference</w:t>
             </w:r>
           </w:p>
         </w:tc>
@@ -338,7 +329,7 @@
         </w:tc>
         <w:tc>
           <w:tcPr>
-            <w:tcW w:w="1733" w:type="dxa"/>
+            <w:tcW w:w="743" w:type="dxa"/>
             <w:shd w:val="clear" w:color="auto" w:fill="FFFFFF" w:themeFill="background1"/>
             <w:textDirection w:val="btLr"/>
           </w:tcPr>
@@ -374,9 +365,20 @@
                 <w:sz w:val="24"/>
                 <w:szCs w:val="24"/>
               </w:rPr>
-              <w:t>/</w:t>
-            </w:r>
-            <w:r>
+              <w:t>/Sulfate comp?</w:t>
+            </w:r>
+          </w:p>
+        </w:tc>
+        <w:tc>
+          <w:tcPr>
+            <w:tcW w:w="990" w:type="dxa"/>
+            <w:shd w:val="clear" w:color="auto" w:fill="FFFFFF" w:themeFill="background1"/>
+            <w:textDirection w:val="btLr"/>
+          </w:tcPr>
+          <w:p>
+            <w:pPr>
+              <w:ind w:left="113" w:right="113"/>
+              <w:jc w:val="center"/>
               <w:rPr>
                 <w:rFonts w:cstheme="minorHAnsi"/>
                 <w:b/>
@@ -384,8 +386,7 @@
                 <w:sz w:val="24"/>
                 <w:szCs w:val="24"/>
               </w:rPr>
-              <w:t xml:space="preserve">Sulfate </w:t>
-            </w:r>
+            </w:pPr>
             <w:r>
               <w:rPr>
                 <w:rFonts w:cstheme="minorHAnsi"/>
@@ -394,7 +395,7 @@
                 <w:sz w:val="24"/>
                 <w:szCs w:val="24"/>
               </w:rPr>
-              <w:t>comp?</w:t>
+              <w:t>Cali dataset available?</w:t>
             </w:r>
           </w:p>
         </w:tc>
@@ -407,7 +408,7 @@
         <w:tc>
           <w:tcPr>
             <w:tcW w:w="10728" w:type="dxa"/>
-            <w:gridSpan w:val="7"/>
+            <w:gridSpan w:val="8"/>
             <w:shd w:val="clear" w:color="auto" w:fill="F2F2F2" w:themeFill="background1" w:themeFillShade="F2"/>
           </w:tcPr>
           <w:p>
@@ -591,23 +592,48 @@
         </w:tc>
         <w:tc>
           <w:tcPr>
-            <w:tcW w:w="1733" w:type="dxa"/>
-          </w:tcPr>
-          <w:p>
-            <w:pPr>
-              <w:jc w:val="center"/>
-              <w:rPr>
-                <w:rFonts w:cstheme="minorHAnsi"/>
-              </w:rPr>
-            </w:pPr>
-            <w:r>
+            <w:tcW w:w="743" w:type="dxa"/>
+          </w:tcPr>
+          <w:p>
+            <w:pPr>
+              <w:jc w:val="center"/>
               <w:rPr>
                 <w:rFonts w:ascii="Segoe UI Symbol" w:hAnsi="Segoe UI Symbol" w:cs="Segoe UI Symbol"/>
                 <w:b/>
                 <w:bCs/>
                 <w:color w:val="FF0000"/>
               </w:rPr>
+            </w:pPr>
+            <w:r>
+              <w:rPr>
+                <w:rFonts w:ascii="Segoe UI Symbol" w:hAnsi="Segoe UI Symbol" w:cs="Segoe UI Symbol"/>
+                <w:b/>
+                <w:bCs/>
+                <w:color w:val="FF0000"/>
+              </w:rPr>
               <w:t>✗</w:t>
+            </w:r>
+          </w:p>
+        </w:tc>
+        <w:tc>
+          <w:tcPr>
+            <w:tcW w:w="990" w:type="dxa"/>
+          </w:tcPr>
+          <w:p>
+            <w:pPr>
+              <w:jc w:val="center"/>
+              <w:rPr>
+                <w:rFonts w:cstheme="minorHAnsi"/>
+              </w:rPr>
+            </w:pPr>
+            <w:r>
+              <w:rPr>
+                <w:rFonts w:ascii="Segoe UI Symbol" w:hAnsi="Segoe UI Symbol" w:cs="Segoe UI Symbol"/>
+                <w:b/>
+                <w:bCs/>
+                <w:color w:val="00B050"/>
+              </w:rPr>
+              <w:t>🗸</w:t>
             </w:r>
           </w:p>
         </w:tc>
@@ -796,23 +822,48 @@
         </w:tc>
         <w:tc>
           <w:tcPr>
-            <w:tcW w:w="1733" w:type="dxa"/>
-          </w:tcPr>
-          <w:p>
-            <w:pPr>
-              <w:jc w:val="center"/>
-              <w:rPr>
-                <w:rFonts w:cstheme="minorHAnsi"/>
-              </w:rPr>
-            </w:pPr>
-            <w:r>
+            <w:tcW w:w="743" w:type="dxa"/>
+          </w:tcPr>
+          <w:p>
+            <w:pPr>
+              <w:jc w:val="center"/>
               <w:rPr>
                 <w:rFonts w:ascii="Segoe UI Symbol" w:hAnsi="Segoe UI Symbol" w:cs="Segoe UI Symbol"/>
                 <w:b/>
                 <w:bCs/>
                 <w:color w:val="FF0000"/>
               </w:rPr>
+            </w:pPr>
+            <w:r>
+              <w:rPr>
+                <w:rFonts w:ascii="Segoe UI Symbol" w:hAnsi="Segoe UI Symbol" w:cs="Segoe UI Symbol"/>
+                <w:b/>
+                <w:bCs/>
+                <w:color w:val="FF0000"/>
+              </w:rPr>
               <w:t>✗</w:t>
+            </w:r>
+          </w:p>
+        </w:tc>
+        <w:tc>
+          <w:tcPr>
+            <w:tcW w:w="990" w:type="dxa"/>
+          </w:tcPr>
+          <w:p>
+            <w:pPr>
+              <w:jc w:val="center"/>
+              <w:rPr>
+                <w:rFonts w:cstheme="minorHAnsi"/>
+              </w:rPr>
+            </w:pPr>
+            <w:r>
+              <w:rPr>
+                <w:rFonts w:ascii="Segoe UI Symbol" w:hAnsi="Segoe UI Symbol" w:cs="Segoe UI Symbol"/>
+                <w:b/>
+                <w:bCs/>
+                <w:color w:val="00B050"/>
+              </w:rPr>
+              <w:t>🗸</w:t>
             </w:r>
           </w:p>
         </w:tc>
@@ -1046,13 +1097,13 @@
         </w:tc>
         <w:tc>
           <w:tcPr>
-            <w:tcW w:w="1733" w:type="dxa"/>
-          </w:tcPr>
-          <w:p>
-            <w:pPr>
-              <w:jc w:val="center"/>
-              <w:rPr>
-                <w:rFonts w:cstheme="minorHAnsi"/>
+            <w:tcW w:w="743" w:type="dxa"/>
+          </w:tcPr>
+          <w:p>
+            <w:pPr>
+              <w:jc w:val="center"/>
+              <w:rPr>
+                <w:rFonts w:ascii="Segoe UI Symbol" w:hAnsi="Segoe UI Symbol" w:cs="Segoe UI Symbol"/>
                 <w:b/>
                 <w:bCs/>
                 <w:color w:val="FF0000"/>
@@ -1066,6 +1117,31 @@
                 <w:color w:val="FF0000"/>
               </w:rPr>
               <w:t>✗</w:t>
+            </w:r>
+          </w:p>
+        </w:tc>
+        <w:tc>
+          <w:tcPr>
+            <w:tcW w:w="990" w:type="dxa"/>
+          </w:tcPr>
+          <w:p>
+            <w:pPr>
+              <w:jc w:val="center"/>
+              <w:rPr>
+                <w:rFonts w:cstheme="minorHAnsi"/>
+                <w:b/>
+                <w:bCs/>
+                <w:color w:val="FF0000"/>
+              </w:rPr>
+            </w:pPr>
+            <w:r>
+              <w:rPr>
+                <w:rFonts w:ascii="Segoe UI Symbol" w:hAnsi="Segoe UI Symbol" w:cs="Segoe UI Symbol"/>
+                <w:b/>
+                <w:bCs/>
+                <w:color w:val="00B050"/>
+              </w:rPr>
+              <w:t>🗸</w:t>
             </w:r>
           </w:p>
         </w:tc>
@@ -1074,7 +1150,7 @@
         <w:tc>
           <w:tcPr>
             <w:tcW w:w="10728" w:type="dxa"/>
-            <w:gridSpan w:val="7"/>
+            <w:gridSpan w:val="8"/>
             <w:shd w:val="clear" w:color="auto" w:fill="F2F2F2" w:themeFill="background1" w:themeFillShade="F2"/>
           </w:tcPr>
           <w:p>
@@ -1162,39 +1238,7 @@
                 <w:sz w:val="20"/>
                 <w:szCs w:val="20"/>
               </w:rPr>
-              <w:t>_L</w:t>
-            </w:r>
-            <w:r>
-              <w:rPr>
-                <w:rFonts w:cstheme="minorHAnsi"/>
-                <w:sz w:val="20"/>
-                <w:szCs w:val="20"/>
-              </w:rPr>
-              <w:t>i</w:t>
-            </w:r>
-            <w:r>
-              <w:rPr>
-                <w:rFonts w:cstheme="minorHAnsi"/>
-                <w:sz w:val="20"/>
-                <w:szCs w:val="20"/>
-              </w:rPr>
-              <w:t>Z</w:t>
-            </w:r>
-            <w:r>
-              <w:rPr>
-                <w:rFonts w:cstheme="minorHAnsi"/>
-                <w:sz w:val="20"/>
-                <w:szCs w:val="20"/>
-              </w:rPr>
-              <w:t>hang</w:t>
-            </w:r>
-            <w:r>
-              <w:rPr>
-                <w:rFonts w:cstheme="minorHAnsi"/>
-                <w:sz w:val="20"/>
-                <w:szCs w:val="20"/>
-              </w:rPr>
-              <w:t>2022_SCSS”</w:t>
+              <w:t>_LiZhang2022_SCSS”</w:t>
             </w:r>
           </w:p>
         </w:tc>
@@ -1300,7 +1344,32 @@
         </w:tc>
         <w:tc>
           <w:tcPr>
-            <w:tcW w:w="1733" w:type="dxa"/>
+            <w:tcW w:w="743" w:type="dxa"/>
+          </w:tcPr>
+          <w:p>
+            <w:pPr>
+              <w:jc w:val="center"/>
+              <w:rPr>
+                <w:rFonts w:ascii="Segoe UI Symbol" w:hAnsi="Segoe UI Symbol" w:cs="Segoe UI Symbol"/>
+                <w:b/>
+                <w:bCs/>
+                <w:color w:val="00B050"/>
+              </w:rPr>
+            </w:pPr>
+            <w:r>
+              <w:rPr>
+                <w:rFonts w:ascii="Segoe UI Symbol" w:hAnsi="Segoe UI Symbol" w:cs="Segoe UI Symbol"/>
+                <w:b/>
+                <w:bCs/>
+                <w:color w:val="00B050"/>
+              </w:rPr>
+              <w:t>🗸</w:t>
+            </w:r>
+          </w:p>
+        </w:tc>
+        <w:tc>
+          <w:tcPr>
+            <w:tcW w:w="990" w:type="dxa"/>
           </w:tcPr>
           <w:p>
             <w:pPr>
@@ -1489,7 +1558,32 @@
         </w:tc>
         <w:tc>
           <w:tcPr>
-            <w:tcW w:w="1733" w:type="dxa"/>
+            <w:tcW w:w="743" w:type="dxa"/>
+          </w:tcPr>
+          <w:p>
+            <w:pPr>
+              <w:jc w:val="center"/>
+              <w:rPr>
+                <w:rFonts w:ascii="Segoe UI Symbol" w:hAnsi="Segoe UI Symbol" w:cs="Segoe UI Symbol"/>
+                <w:b/>
+                <w:bCs/>
+                <w:color w:val="00B050"/>
+              </w:rPr>
+            </w:pPr>
+            <w:r>
+              <w:rPr>
+                <w:rFonts w:ascii="Segoe UI Symbol" w:hAnsi="Segoe UI Symbol" w:cs="Segoe UI Symbol"/>
+                <w:b/>
+                <w:bCs/>
+                <w:color w:val="00B050"/>
+              </w:rPr>
+              <w:t>🗸</w:t>
+            </w:r>
+          </w:p>
+        </w:tc>
+        <w:tc>
+          <w:tcPr>
+            <w:tcW w:w="990" w:type="dxa"/>
           </w:tcPr>
           <w:p>
             <w:pPr>
@@ -1678,7 +1772,32 @@
         </w:tc>
         <w:tc>
           <w:tcPr>
-            <w:tcW w:w="1733" w:type="dxa"/>
+            <w:tcW w:w="743" w:type="dxa"/>
+          </w:tcPr>
+          <w:p>
+            <w:pPr>
+              <w:jc w:val="center"/>
+              <w:rPr>
+                <w:rFonts w:ascii="Segoe UI Symbol" w:hAnsi="Segoe UI Symbol" w:cs="Segoe UI Symbol"/>
+                <w:b/>
+                <w:bCs/>
+                <w:color w:val="00B050"/>
+              </w:rPr>
+            </w:pPr>
+            <w:r>
+              <w:rPr>
+                <w:rFonts w:ascii="Segoe UI Symbol" w:hAnsi="Segoe UI Symbol" w:cs="Segoe UI Symbol"/>
+                <w:b/>
+                <w:bCs/>
+                <w:color w:val="00B050"/>
+              </w:rPr>
+              <w:t>🗸</w:t>
+            </w:r>
+          </w:p>
+        </w:tc>
+        <w:tc>
+          <w:tcPr>
+            <w:tcW w:w="990" w:type="dxa"/>
           </w:tcPr>
           <w:p>
             <w:pPr>
@@ -1690,15 +1809,6 @@
                 <w:color w:val="FF0000"/>
               </w:rPr>
             </w:pPr>
-            <w:r>
-              <w:rPr>
-                <w:rFonts w:ascii="Segoe UI Symbol" w:hAnsi="Segoe UI Symbol" w:cs="Segoe UI Symbol"/>
-                <w:b/>
-                <w:bCs/>
-                <w:color w:val="00B050"/>
-              </w:rPr>
-              <w:t>🗸</w:t>
-            </w:r>
           </w:p>
         </w:tc>
       </w:tr>
@@ -1914,7 +2024,32 @@
         </w:tc>
         <w:tc>
           <w:tcPr>
-            <w:tcW w:w="1733" w:type="dxa"/>
+            <w:tcW w:w="743" w:type="dxa"/>
+          </w:tcPr>
+          <w:p>
+            <w:pPr>
+              <w:jc w:val="center"/>
+              <w:rPr>
+                <w:rFonts w:ascii="Segoe UI Symbol" w:hAnsi="Segoe UI Symbol" w:cs="Segoe UI Symbol"/>
+                <w:b/>
+                <w:bCs/>
+                <w:color w:val="00B050"/>
+              </w:rPr>
+            </w:pPr>
+            <w:r>
+              <w:rPr>
+                <w:rFonts w:ascii="Segoe UI Symbol" w:hAnsi="Segoe UI Symbol" w:cs="Segoe UI Symbol"/>
+                <w:b/>
+                <w:bCs/>
+                <w:color w:val="00B050"/>
+              </w:rPr>
+              <w:t>🗸</w:t>
+            </w:r>
+          </w:p>
+        </w:tc>
+        <w:tc>
+          <w:tcPr>
+            <w:tcW w:w="990" w:type="dxa"/>
           </w:tcPr>
           <w:p>
             <w:pPr>
@@ -2103,7 +2238,32 @@
         </w:tc>
         <w:tc>
           <w:tcPr>
-            <w:tcW w:w="1733" w:type="dxa"/>
+            <w:tcW w:w="743" w:type="dxa"/>
+          </w:tcPr>
+          <w:p>
+            <w:pPr>
+              <w:jc w:val="center"/>
+              <w:rPr>
+                <w:rFonts w:ascii="Segoe UI Symbol" w:hAnsi="Segoe UI Symbol" w:cs="Segoe UI Symbol"/>
+                <w:b/>
+                <w:bCs/>
+                <w:color w:val="00B050"/>
+              </w:rPr>
+            </w:pPr>
+            <w:r>
+              <w:rPr>
+                <w:rFonts w:ascii="Segoe UI Symbol" w:hAnsi="Segoe UI Symbol" w:cs="Segoe UI Symbol"/>
+                <w:b/>
+                <w:bCs/>
+                <w:color w:val="00B050"/>
+              </w:rPr>
+              <w:t>🗸</w:t>
+            </w:r>
+          </w:p>
+        </w:tc>
+        <w:tc>
+          <w:tcPr>
+            <w:tcW w:w="990" w:type="dxa"/>
           </w:tcPr>
           <w:p>
             <w:pPr>
@@ -2292,7 +2452,32 @@
         </w:tc>
         <w:tc>
           <w:tcPr>
-            <w:tcW w:w="1733" w:type="dxa"/>
+            <w:tcW w:w="743" w:type="dxa"/>
+          </w:tcPr>
+          <w:p>
+            <w:pPr>
+              <w:jc w:val="center"/>
+              <w:rPr>
+                <w:rFonts w:ascii="Segoe UI Symbol" w:hAnsi="Segoe UI Symbol" w:cs="Segoe UI Symbol"/>
+                <w:b/>
+                <w:bCs/>
+                <w:color w:val="00B050"/>
+              </w:rPr>
+            </w:pPr>
+            <w:r>
+              <w:rPr>
+                <w:rFonts w:ascii="Segoe UI Symbol" w:hAnsi="Segoe UI Symbol" w:cs="Segoe UI Symbol"/>
+                <w:b/>
+                <w:bCs/>
+                <w:color w:val="00B050"/>
+              </w:rPr>
+              <w:t>🗸</w:t>
+            </w:r>
+          </w:p>
+        </w:tc>
+        <w:tc>
+          <w:tcPr>
+            <w:tcW w:w="990" w:type="dxa"/>
           </w:tcPr>
           <w:p>
             <w:pPr>
@@ -2481,26 +2666,51 @@
         </w:tc>
         <w:tc>
           <w:tcPr>
-            <w:tcW w:w="1733" w:type="dxa"/>
-          </w:tcPr>
-          <w:p>
-            <w:pPr>
-              <w:jc w:val="center"/>
-              <w:rPr>
-                <w:rFonts w:cstheme="minorHAnsi"/>
-                <w:b/>
-                <w:bCs/>
-                <w:color w:val="00B050"/>
-              </w:rPr>
-            </w:pPr>
-            <w:r>
+            <w:tcW w:w="743" w:type="dxa"/>
+          </w:tcPr>
+          <w:p>
+            <w:pPr>
+              <w:jc w:val="center"/>
               <w:rPr>
                 <w:rFonts w:ascii="Segoe UI Symbol" w:hAnsi="Segoe UI Symbol" w:cs="Segoe UI Symbol"/>
                 <w:b/>
                 <w:bCs/>
                 <w:color w:val="FF0000"/>
               </w:rPr>
+            </w:pPr>
+            <w:r>
+              <w:rPr>
+                <w:rFonts w:ascii="Segoe UI Symbol" w:hAnsi="Segoe UI Symbol" w:cs="Segoe UI Symbol"/>
+                <w:b/>
+                <w:bCs/>
+                <w:color w:val="FF0000"/>
+              </w:rPr>
               <w:t>✗</w:t>
+            </w:r>
+          </w:p>
+        </w:tc>
+        <w:tc>
+          <w:tcPr>
+            <w:tcW w:w="990" w:type="dxa"/>
+          </w:tcPr>
+          <w:p>
+            <w:pPr>
+              <w:jc w:val="center"/>
+              <w:rPr>
+                <w:rFonts w:cstheme="minorHAnsi"/>
+                <w:b/>
+                <w:bCs/>
+                <w:color w:val="00B050"/>
+              </w:rPr>
+            </w:pPr>
+            <w:r>
+              <w:rPr>
+                <w:rFonts w:ascii="Segoe UI Symbol" w:hAnsi="Segoe UI Symbol" w:cs="Segoe UI Symbol"/>
+                <w:b/>
+                <w:bCs/>
+                <w:color w:val="00B050"/>
+              </w:rPr>
+              <w:t>🗸</w:t>
             </w:r>
           </w:p>
         </w:tc>
@@ -2509,7 +2719,7 @@
         <w:tc>
           <w:tcPr>
             <w:tcW w:w="10728" w:type="dxa"/>
-            <w:gridSpan w:val="7"/>
+            <w:gridSpan w:val="8"/>
             <w:shd w:val="clear" w:color="auto" w:fill="F2F2F2" w:themeFill="background1" w:themeFillShade="F2"/>
           </w:tcPr>
           <w:p>
@@ -2716,7 +2926,24 @@
         </w:tc>
         <w:tc>
           <w:tcPr>
-            <w:tcW w:w="1733" w:type="dxa"/>
+            <w:tcW w:w="743" w:type="dxa"/>
+            <w:shd w:val="clear" w:color="auto" w:fill="000000" w:themeFill="text1"/>
+          </w:tcPr>
+          <w:p>
+            <w:pPr>
+              <w:jc w:val="center"/>
+              <w:rPr>
+                <w:rFonts w:cstheme="minorHAnsi"/>
+                <w:b/>
+                <w:bCs/>
+                <w:color w:val="FF0000"/>
+              </w:rPr>
+            </w:pPr>
+          </w:p>
+        </w:tc>
+        <w:tc>
+          <w:tcPr>
+            <w:tcW w:w="990" w:type="dxa"/>
             <w:shd w:val="clear" w:color="auto" w:fill="000000" w:themeFill="text1"/>
           </w:tcPr>
           <w:p>
@@ -2931,7 +3158,24 @@
         </w:tc>
         <w:tc>
           <w:tcPr>
-            <w:tcW w:w="1733" w:type="dxa"/>
+            <w:tcW w:w="743" w:type="dxa"/>
+            <w:shd w:val="clear" w:color="auto" w:fill="000000" w:themeFill="text1"/>
+          </w:tcPr>
+          <w:p>
+            <w:pPr>
+              <w:jc w:val="center"/>
+              <w:rPr>
+                <w:rFonts w:cstheme="minorHAnsi"/>
+                <w:b/>
+                <w:bCs/>
+                <w:color w:val="FF0000"/>
+              </w:rPr>
+            </w:pPr>
+          </w:p>
+        </w:tc>
+        <w:tc>
+          <w:tcPr>
+            <w:tcW w:w="990" w:type="dxa"/>
             <w:shd w:val="clear" w:color="auto" w:fill="000000" w:themeFill="text1"/>
           </w:tcPr>
           <w:p>

</xml_diff>

<commit_message>
Tweaked some notation, ready to submit?
</commit_message>
<xml_diff>
--- a/docs/Available_Models.docx
+++ b/docs/Available_Models.docx
@@ -5,13 +5,14 @@
     <w:tbl>
       <w:tblPr>
         <w:tblStyle w:val="TableGrid"/>
-        <w:tblW w:w="10728" w:type="dxa"/>
+        <w:tblW w:w="11178" w:type="dxa"/>
         <w:tblLayout w:type="fixed"/>
         <w:tblLook w:val="04A0" w:firstRow="1" w:lastRow="0" w:firstColumn="1" w:lastColumn="0" w:noHBand="0" w:noVBand="1"/>
       </w:tblPr>
       <w:tblGrid>
         <w:gridCol w:w="4068"/>
-        <w:gridCol w:w="2880"/>
+        <w:gridCol w:w="2790"/>
+        <w:gridCol w:w="540"/>
         <w:gridCol w:w="450"/>
         <w:gridCol w:w="450"/>
         <w:gridCol w:w="540"/>
@@ -55,7 +56,7 @@
         </w:tc>
         <w:tc>
           <w:tcPr>
-            <w:tcW w:w="2880" w:type="dxa"/>
+            <w:tcW w:w="2790" w:type="dxa"/>
             <w:shd w:val="clear" w:color="auto" w:fill="FFFFFF" w:themeFill="background1"/>
           </w:tcPr>
           <w:p>
@@ -91,6 +92,56 @@
               <w:t>PySulfSat</w:t>
             </w:r>
             <w:proofErr w:type="spellEnd"/>
+          </w:p>
+        </w:tc>
+        <w:tc>
+          <w:tcPr>
+            <w:tcW w:w="540" w:type="dxa"/>
+            <w:shd w:val="clear" w:color="auto" w:fill="FFFFFF" w:themeFill="background1"/>
+            <w:textDirection w:val="btLr"/>
+          </w:tcPr>
+          <w:p>
+            <w:pPr>
+              <w:ind w:left="113" w:right="113"/>
+              <w:jc w:val="center"/>
+              <w:rPr>
+                <w:rFonts w:cstheme="minorHAnsi"/>
+                <w:b/>
+                <w:bCs/>
+                <w:sz w:val="20"/>
+                <w:szCs w:val="20"/>
+              </w:rPr>
+            </w:pPr>
+            <w:r>
+              <w:rPr>
+                <w:rFonts w:cstheme="minorHAnsi"/>
+                <w:b/>
+                <w:bCs/>
+                <w:sz w:val="20"/>
+                <w:szCs w:val="20"/>
+              </w:rPr>
+              <w:t>Melt compositi</w:t>
+            </w:r>
+            <w:r>
+              <w:rPr>
+                <w:rFonts w:cstheme="minorHAnsi"/>
+                <w:b/>
+                <w:bCs/>
+                <w:sz w:val="20"/>
+                <w:szCs w:val="20"/>
+              </w:rPr>
+              <w:t>o</w:t>
+            </w:r>
+            <w:r>
+              <w:rPr>
+                <w:rFonts w:cstheme="minorHAnsi"/>
+                <w:b/>
+                <w:bCs/>
+                <w:sz w:val="20"/>
+                <w:szCs w:val="20"/>
+              </w:rPr>
+              <w:t>n?</w:t>
+            </w:r>
           </w:p>
         </w:tc>
         <w:tc>
@@ -407,8 +458,8 @@
         </w:trPr>
         <w:tc>
           <w:tcPr>
-            <w:tcW w:w="10728" w:type="dxa"/>
-            <w:gridSpan w:val="8"/>
+            <w:tcW w:w="11178" w:type="dxa"/>
+            <w:gridSpan w:val="9"/>
             <w:shd w:val="clear" w:color="auto" w:fill="F2F2F2" w:themeFill="background1" w:themeFillShade="F2"/>
           </w:tcPr>
           <w:p>
@@ -461,41 +512,48 @@
         </w:tc>
         <w:tc>
           <w:tcPr>
-            <w:tcW w:w="2880" w:type="dxa"/>
-          </w:tcPr>
-          <w:p>
-            <w:pPr>
-              <w:rPr>
-                <w:rFonts w:cstheme="minorHAnsi"/>
-                <w:sz w:val="20"/>
-                <w:szCs w:val="20"/>
-              </w:rPr>
-            </w:pPr>
-            <w:r>
-              <w:rPr>
-                <w:rFonts w:cstheme="minorHAnsi"/>
-                <w:sz w:val="20"/>
-                <w:szCs w:val="20"/>
-              </w:rPr>
-              <w:t>“</w:t>
-            </w:r>
-            <w:proofErr w:type="gramStart"/>
-            <w:r>
-              <w:rPr>
-                <w:rFonts w:cstheme="minorHAnsi"/>
-                <w:sz w:val="20"/>
-                <w:szCs w:val="20"/>
-              </w:rPr>
-              <w:t>calculate</w:t>
-            </w:r>
-            <w:proofErr w:type="gramEnd"/>
-            <w:r>
-              <w:rPr>
-                <w:rFonts w:cstheme="minorHAnsi"/>
-                <w:sz w:val="20"/>
-                <w:szCs w:val="20"/>
-              </w:rPr>
-              <w:t>_CD2019_SCAS”</w:t>
+            <w:tcW w:w="2790" w:type="dxa"/>
+          </w:tcPr>
+          <w:p>
+            <w:pPr>
+              <w:rPr>
+                <w:rFonts w:cstheme="minorHAnsi"/>
+                <w:sz w:val="20"/>
+                <w:szCs w:val="20"/>
+              </w:rPr>
+            </w:pPr>
+            <w:r>
+              <w:rPr>
+                <w:rFonts w:cstheme="minorHAnsi"/>
+                <w:sz w:val="20"/>
+                <w:szCs w:val="20"/>
+              </w:rPr>
+              <w:t>“calculate_CD2019_SCAS”</w:t>
+            </w:r>
+          </w:p>
+        </w:tc>
+        <w:tc>
+          <w:tcPr>
+            <w:tcW w:w="540" w:type="dxa"/>
+          </w:tcPr>
+          <w:p>
+            <w:pPr>
+              <w:jc w:val="center"/>
+              <w:rPr>
+                <w:rFonts w:ascii="Segoe UI Symbol" w:hAnsi="Segoe UI Symbol" w:cs="Segoe UI Symbol"/>
+                <w:b/>
+                <w:bCs/>
+                <w:color w:val="00B050"/>
+              </w:rPr>
+            </w:pPr>
+            <w:r>
+              <w:rPr>
+                <w:rFonts w:ascii="Segoe UI Symbol" w:hAnsi="Segoe UI Symbol" w:cs="Segoe UI Symbol"/>
+                <w:b/>
+                <w:bCs/>
+                <w:color w:val="00B050"/>
+              </w:rPr>
+              <w:t>🗸</w:t>
             </w:r>
           </w:p>
         </w:tc>
@@ -691,41 +749,48 @@
         </w:tc>
         <w:tc>
           <w:tcPr>
-            <w:tcW w:w="2880" w:type="dxa"/>
-          </w:tcPr>
-          <w:p>
-            <w:pPr>
-              <w:rPr>
-                <w:rFonts w:cstheme="minorHAnsi"/>
-                <w:sz w:val="20"/>
-                <w:szCs w:val="20"/>
-              </w:rPr>
-            </w:pPr>
-            <w:r>
-              <w:rPr>
-                <w:rFonts w:cstheme="minorHAnsi"/>
-                <w:sz w:val="20"/>
-                <w:szCs w:val="20"/>
-              </w:rPr>
-              <w:t>“</w:t>
-            </w:r>
-            <w:proofErr w:type="gramStart"/>
-            <w:r>
-              <w:rPr>
-                <w:rFonts w:cstheme="minorHAnsi"/>
-                <w:sz w:val="20"/>
-                <w:szCs w:val="20"/>
-              </w:rPr>
-              <w:t>calculate</w:t>
-            </w:r>
-            <w:proofErr w:type="gramEnd"/>
-            <w:r>
-              <w:rPr>
-                <w:rFonts w:cstheme="minorHAnsi"/>
-                <w:sz w:val="20"/>
-                <w:szCs w:val="20"/>
-              </w:rPr>
-              <w:t>_ZT2022_SCAS”</w:t>
+            <w:tcW w:w="2790" w:type="dxa"/>
+          </w:tcPr>
+          <w:p>
+            <w:pPr>
+              <w:rPr>
+                <w:rFonts w:cstheme="minorHAnsi"/>
+                <w:sz w:val="20"/>
+                <w:szCs w:val="20"/>
+              </w:rPr>
+            </w:pPr>
+            <w:r>
+              <w:rPr>
+                <w:rFonts w:cstheme="minorHAnsi"/>
+                <w:sz w:val="20"/>
+                <w:szCs w:val="20"/>
+              </w:rPr>
+              <w:t>“calculate_ZT2022_SCAS”</w:t>
+            </w:r>
+          </w:p>
+        </w:tc>
+        <w:tc>
+          <w:tcPr>
+            <w:tcW w:w="540" w:type="dxa"/>
+          </w:tcPr>
+          <w:p>
+            <w:pPr>
+              <w:jc w:val="center"/>
+              <w:rPr>
+                <w:rFonts w:ascii="Segoe UI Symbol" w:hAnsi="Segoe UI Symbol" w:cs="Segoe UI Symbol"/>
+                <w:b/>
+                <w:bCs/>
+                <w:color w:val="00B050"/>
+              </w:rPr>
+            </w:pPr>
+            <w:r>
+              <w:rPr>
+                <w:rFonts w:ascii="Segoe UI Symbol" w:hAnsi="Segoe UI Symbol" w:cs="Segoe UI Symbol"/>
+                <w:b/>
+                <w:bCs/>
+                <w:color w:val="00B050"/>
+              </w:rPr>
+              <w:t>🗸</w:t>
             </w:r>
           </w:p>
         </w:tc>
@@ -925,41 +990,23 @@
         </w:tc>
         <w:tc>
           <w:tcPr>
-            <w:tcW w:w="2880" w:type="dxa"/>
-          </w:tcPr>
-          <w:p>
-            <w:pPr>
-              <w:rPr>
-                <w:rFonts w:cstheme="minorHAnsi"/>
-                <w:sz w:val="20"/>
-                <w:szCs w:val="20"/>
-              </w:rPr>
-            </w:pPr>
-            <w:r>
-              <w:rPr>
-                <w:rFonts w:cstheme="minorHAnsi"/>
-                <w:sz w:val="20"/>
-                <w:szCs w:val="20"/>
-              </w:rPr>
-              <w:t>“</w:t>
-            </w:r>
-            <w:proofErr w:type="gramStart"/>
-            <w:r>
-              <w:rPr>
-                <w:rFonts w:cstheme="minorHAnsi"/>
-                <w:sz w:val="20"/>
-                <w:szCs w:val="20"/>
-              </w:rPr>
-              <w:t>calculate</w:t>
-            </w:r>
-            <w:proofErr w:type="gramEnd"/>
-            <w:r>
-              <w:rPr>
-                <w:rFonts w:cstheme="minorHAnsi"/>
-                <w:sz w:val="20"/>
-                <w:szCs w:val="20"/>
-              </w:rPr>
-              <w:t>_M</w:t>
+            <w:tcW w:w="2790" w:type="dxa"/>
+          </w:tcPr>
+          <w:p>
+            <w:pPr>
+              <w:rPr>
+                <w:rFonts w:cstheme="minorHAnsi"/>
+                <w:sz w:val="20"/>
+                <w:szCs w:val="20"/>
+              </w:rPr>
+            </w:pPr>
+            <w:r>
+              <w:rPr>
+                <w:rFonts w:cstheme="minorHAnsi"/>
+                <w:sz w:val="20"/>
+                <w:szCs w:val="20"/>
+              </w:rPr>
+              <w:t>“calculate_M</w:t>
             </w:r>
             <w:r>
               <w:rPr>
@@ -992,6 +1039,31 @@
                 <w:szCs w:val="20"/>
               </w:rPr>
               <w:t>_SCAS”</w:t>
+            </w:r>
+          </w:p>
+        </w:tc>
+        <w:tc>
+          <w:tcPr>
+            <w:tcW w:w="540" w:type="dxa"/>
+          </w:tcPr>
+          <w:p>
+            <w:pPr>
+              <w:jc w:val="center"/>
+              <w:rPr>
+                <w:rFonts w:ascii="Segoe UI Symbol" w:hAnsi="Segoe UI Symbol" w:cs="Segoe UI Symbol"/>
+                <w:b/>
+                <w:bCs/>
+                <w:color w:val="00B050"/>
+              </w:rPr>
+            </w:pPr>
+            <w:r>
+              <w:rPr>
+                <w:rFonts w:ascii="Segoe UI Symbol" w:hAnsi="Segoe UI Symbol" w:cs="Segoe UI Symbol"/>
+                <w:b/>
+                <w:bCs/>
+                <w:color w:val="00B050"/>
+              </w:rPr>
+              <w:t>🗸</w:t>
             </w:r>
           </w:p>
         </w:tc>
@@ -1149,8 +1221,8 @@
       <w:tr>
         <w:tc>
           <w:tcPr>
-            <w:tcW w:w="10728" w:type="dxa"/>
-            <w:gridSpan w:val="8"/>
+            <w:tcW w:w="11178" w:type="dxa"/>
+            <w:gridSpan w:val="9"/>
             <w:shd w:val="clear" w:color="auto" w:fill="F2F2F2" w:themeFill="background1" w:themeFillShade="F2"/>
           </w:tcPr>
           <w:p>
@@ -1204,41 +1276,48 @@
         </w:tc>
         <w:tc>
           <w:tcPr>
-            <w:tcW w:w="2880" w:type="dxa"/>
-          </w:tcPr>
-          <w:p>
-            <w:pPr>
-              <w:rPr>
-                <w:rFonts w:cstheme="minorHAnsi"/>
-                <w:sz w:val="20"/>
-                <w:szCs w:val="20"/>
-              </w:rPr>
-            </w:pPr>
-            <w:r>
-              <w:rPr>
-                <w:rFonts w:cstheme="minorHAnsi"/>
-                <w:sz w:val="20"/>
-                <w:szCs w:val="20"/>
-              </w:rPr>
-              <w:t>“</w:t>
-            </w:r>
-            <w:proofErr w:type="gramStart"/>
-            <w:r>
-              <w:rPr>
-                <w:rFonts w:cstheme="minorHAnsi"/>
-                <w:sz w:val="20"/>
-                <w:szCs w:val="20"/>
-              </w:rPr>
-              <w:t>calculate</w:t>
-            </w:r>
-            <w:proofErr w:type="gramEnd"/>
-            <w:r>
-              <w:rPr>
-                <w:rFonts w:cstheme="minorHAnsi"/>
-                <w:sz w:val="20"/>
-                <w:szCs w:val="20"/>
-              </w:rPr>
-              <w:t>_LiZhang2022_SCSS”</w:t>
+            <w:tcW w:w="2790" w:type="dxa"/>
+          </w:tcPr>
+          <w:p>
+            <w:pPr>
+              <w:rPr>
+                <w:rFonts w:cstheme="minorHAnsi"/>
+                <w:sz w:val="20"/>
+                <w:szCs w:val="20"/>
+              </w:rPr>
+            </w:pPr>
+            <w:r>
+              <w:rPr>
+                <w:rFonts w:cstheme="minorHAnsi"/>
+                <w:sz w:val="20"/>
+                <w:szCs w:val="20"/>
+              </w:rPr>
+              <w:t>“calculate_LiZhang2022_SCSS”</w:t>
+            </w:r>
+          </w:p>
+        </w:tc>
+        <w:tc>
+          <w:tcPr>
+            <w:tcW w:w="540" w:type="dxa"/>
+          </w:tcPr>
+          <w:p>
+            <w:pPr>
+              <w:jc w:val="center"/>
+              <w:rPr>
+                <w:rFonts w:ascii="Segoe UI Symbol" w:hAnsi="Segoe UI Symbol" w:cs="Segoe UI Symbol"/>
+                <w:b/>
+                <w:bCs/>
+                <w:color w:val="00B050"/>
+              </w:rPr>
+            </w:pPr>
+            <w:r>
+              <w:rPr>
+                <w:rFonts w:ascii="Segoe UI Symbol" w:hAnsi="Segoe UI Symbol" w:cs="Segoe UI Symbol"/>
+                <w:b/>
+                <w:bCs/>
+                <w:color w:val="00B050"/>
+              </w:rPr>
+              <w:t>🗸</w:t>
             </w:r>
           </w:p>
         </w:tc>
@@ -1418,41 +1497,48 @@
         </w:tc>
         <w:tc>
           <w:tcPr>
-            <w:tcW w:w="2880" w:type="dxa"/>
-          </w:tcPr>
-          <w:p>
-            <w:pPr>
-              <w:rPr>
-                <w:rFonts w:cstheme="minorHAnsi"/>
-                <w:sz w:val="20"/>
-                <w:szCs w:val="20"/>
-              </w:rPr>
-            </w:pPr>
-            <w:r>
-              <w:rPr>
-                <w:rFonts w:cstheme="minorHAnsi"/>
-                <w:sz w:val="20"/>
-                <w:szCs w:val="20"/>
-              </w:rPr>
-              <w:t>“</w:t>
-            </w:r>
-            <w:proofErr w:type="gramStart"/>
-            <w:r>
-              <w:rPr>
-                <w:rFonts w:cstheme="minorHAnsi"/>
-                <w:sz w:val="20"/>
-                <w:szCs w:val="20"/>
-              </w:rPr>
-              <w:t>calculate</w:t>
-            </w:r>
-            <w:proofErr w:type="gramEnd"/>
-            <w:r>
-              <w:rPr>
-                <w:rFonts w:cstheme="minorHAnsi"/>
-                <w:sz w:val="20"/>
-                <w:szCs w:val="20"/>
-              </w:rPr>
-              <w:t>_B2021_SCSS”</w:t>
+            <w:tcW w:w="2790" w:type="dxa"/>
+          </w:tcPr>
+          <w:p>
+            <w:pPr>
+              <w:rPr>
+                <w:rFonts w:cstheme="minorHAnsi"/>
+                <w:sz w:val="20"/>
+                <w:szCs w:val="20"/>
+              </w:rPr>
+            </w:pPr>
+            <w:r>
+              <w:rPr>
+                <w:rFonts w:cstheme="minorHAnsi"/>
+                <w:sz w:val="20"/>
+                <w:szCs w:val="20"/>
+              </w:rPr>
+              <w:t>“calculate_B2021_SCSS”</w:t>
+            </w:r>
+          </w:p>
+        </w:tc>
+        <w:tc>
+          <w:tcPr>
+            <w:tcW w:w="540" w:type="dxa"/>
+          </w:tcPr>
+          <w:p>
+            <w:pPr>
+              <w:jc w:val="center"/>
+              <w:rPr>
+                <w:rFonts w:ascii="Segoe UI Symbol" w:hAnsi="Segoe UI Symbol" w:cs="Segoe UI Symbol"/>
+                <w:b/>
+                <w:bCs/>
+                <w:color w:val="00B050"/>
+              </w:rPr>
+            </w:pPr>
+            <w:r>
+              <w:rPr>
+                <w:rFonts w:ascii="Segoe UI Symbol" w:hAnsi="Segoe UI Symbol" w:cs="Segoe UI Symbol"/>
+                <w:b/>
+                <w:bCs/>
+                <w:color w:val="00B050"/>
+              </w:rPr>
+              <w:t>🗸</w:t>
             </w:r>
           </w:p>
         </w:tc>
@@ -1632,41 +1718,48 @@
         </w:tc>
         <w:tc>
           <w:tcPr>
-            <w:tcW w:w="2880" w:type="dxa"/>
-          </w:tcPr>
-          <w:p>
-            <w:pPr>
-              <w:rPr>
-                <w:rFonts w:cstheme="minorHAnsi"/>
-                <w:sz w:val="20"/>
-                <w:szCs w:val="20"/>
-              </w:rPr>
-            </w:pPr>
-            <w:r>
-              <w:rPr>
-                <w:rFonts w:cstheme="minorHAnsi"/>
-                <w:sz w:val="20"/>
-                <w:szCs w:val="20"/>
-              </w:rPr>
-              <w:t>“</w:t>
-            </w:r>
-            <w:proofErr w:type="gramStart"/>
-            <w:r>
-              <w:rPr>
-                <w:rFonts w:cstheme="minorHAnsi"/>
-                <w:sz w:val="20"/>
-                <w:szCs w:val="20"/>
-              </w:rPr>
-              <w:t>calculate</w:t>
-            </w:r>
-            <w:proofErr w:type="gramEnd"/>
-            <w:r>
-              <w:rPr>
-                <w:rFonts w:cstheme="minorHAnsi"/>
-                <w:sz w:val="20"/>
-                <w:szCs w:val="20"/>
-              </w:rPr>
-              <w:t>_O2021_SCSS”</w:t>
+            <w:tcW w:w="2790" w:type="dxa"/>
+          </w:tcPr>
+          <w:p>
+            <w:pPr>
+              <w:rPr>
+                <w:rFonts w:cstheme="minorHAnsi"/>
+                <w:sz w:val="20"/>
+                <w:szCs w:val="20"/>
+              </w:rPr>
+            </w:pPr>
+            <w:r>
+              <w:rPr>
+                <w:rFonts w:cstheme="minorHAnsi"/>
+                <w:sz w:val="20"/>
+                <w:szCs w:val="20"/>
+              </w:rPr>
+              <w:t>“calculate_O2021_SCSS”</w:t>
+            </w:r>
+          </w:p>
+        </w:tc>
+        <w:tc>
+          <w:tcPr>
+            <w:tcW w:w="540" w:type="dxa"/>
+          </w:tcPr>
+          <w:p>
+            <w:pPr>
+              <w:jc w:val="center"/>
+              <w:rPr>
+                <w:rFonts w:ascii="Segoe UI Symbol" w:hAnsi="Segoe UI Symbol" w:cs="Segoe UI Symbol"/>
+                <w:b/>
+                <w:bCs/>
+                <w:color w:val="00B050"/>
+              </w:rPr>
+            </w:pPr>
+            <w:r>
+              <w:rPr>
+                <w:rFonts w:ascii="Segoe UI Symbol" w:hAnsi="Segoe UI Symbol" w:cs="Segoe UI Symbol"/>
+                <w:b/>
+                <w:bCs/>
+                <w:color w:val="00B050"/>
+              </w:rPr>
+              <w:t>🗸</w:t>
             </w:r>
           </w:p>
         </w:tc>
@@ -1850,16 +1943,7 @@
                 <w:sz w:val="20"/>
                 <w:szCs w:val="20"/>
               </w:rPr>
-              <w:t xml:space="preserve"> (</w:t>
-            </w:r>
-            <w:proofErr w:type="gramStart"/>
-            <w:r>
-              <w:rPr>
-                <w:rFonts w:cstheme="minorHAnsi"/>
-                <w:sz w:val="20"/>
-                <w:szCs w:val="20"/>
-              </w:rPr>
-              <w:t>2022)</w:t>
+              <w:t xml:space="preserve"> (2022)</w:t>
             </w:r>
             <w:r>
               <w:rPr>
@@ -1868,57 +1952,54 @@
                 <w:szCs w:val="20"/>
                 <w:vertAlign w:val="superscript"/>
               </w:rPr>
-              <w:t>*</w:t>
-            </w:r>
-            <w:proofErr w:type="gramEnd"/>
-            <w:r>
-              <w:rPr>
-                <w:rFonts w:cstheme="minorHAnsi"/>
-                <w:sz w:val="20"/>
-                <w:szCs w:val="20"/>
-                <w:vertAlign w:val="superscript"/>
-              </w:rPr>
-              <w:t>1</w:t>
-            </w:r>
-          </w:p>
-        </w:tc>
-        <w:tc>
-          <w:tcPr>
-            <w:tcW w:w="2880" w:type="dxa"/>
-          </w:tcPr>
-          <w:p>
-            <w:pPr>
-              <w:rPr>
-                <w:rFonts w:cstheme="minorHAnsi"/>
-                <w:sz w:val="20"/>
-                <w:szCs w:val="20"/>
-              </w:rPr>
-            </w:pPr>
-            <w:r>
-              <w:rPr>
-                <w:rFonts w:cstheme="minorHAnsi"/>
-                <w:sz w:val="20"/>
-                <w:szCs w:val="20"/>
-              </w:rPr>
-              <w:t>“</w:t>
-            </w:r>
-            <w:proofErr w:type="gramStart"/>
-            <w:r>
-              <w:rPr>
-                <w:rFonts w:cstheme="minorHAnsi"/>
-                <w:sz w:val="20"/>
-                <w:szCs w:val="20"/>
-              </w:rPr>
-              <w:t>calculate</w:t>
-            </w:r>
-            <w:proofErr w:type="gramEnd"/>
-            <w:r>
-              <w:rPr>
-                <w:rFonts w:cstheme="minorHAnsi"/>
-                <w:sz w:val="20"/>
-                <w:szCs w:val="20"/>
-              </w:rPr>
-              <w:t>_OM2022_SCSS”</w:t>
+              <w:t>*1</w:t>
+            </w:r>
+          </w:p>
+        </w:tc>
+        <w:tc>
+          <w:tcPr>
+            <w:tcW w:w="2790" w:type="dxa"/>
+          </w:tcPr>
+          <w:p>
+            <w:pPr>
+              <w:rPr>
+                <w:rFonts w:cstheme="minorHAnsi"/>
+                <w:sz w:val="20"/>
+                <w:szCs w:val="20"/>
+              </w:rPr>
+            </w:pPr>
+            <w:r>
+              <w:rPr>
+                <w:rFonts w:cstheme="minorHAnsi"/>
+                <w:sz w:val="20"/>
+                <w:szCs w:val="20"/>
+              </w:rPr>
+              <w:t>“calculate_OM2022_SCSS”</w:t>
+            </w:r>
+          </w:p>
+        </w:tc>
+        <w:tc>
+          <w:tcPr>
+            <w:tcW w:w="540" w:type="dxa"/>
+          </w:tcPr>
+          <w:p>
+            <w:pPr>
+              <w:jc w:val="center"/>
+              <w:rPr>
+                <w:rFonts w:ascii="Segoe UI Symbol" w:hAnsi="Segoe UI Symbol" w:cs="Segoe UI Symbol"/>
+                <w:b/>
+                <w:bCs/>
+                <w:color w:val="00B050"/>
+              </w:rPr>
+            </w:pPr>
+            <w:r>
+              <w:rPr>
+                <w:rFonts w:ascii="Segoe UI Symbol" w:hAnsi="Segoe UI Symbol" w:cs="Segoe UI Symbol"/>
+                <w:b/>
+                <w:bCs/>
+                <w:color w:val="00B050"/>
+              </w:rPr>
+              <w:t>🗸</w:t>
             </w:r>
           </w:p>
         </w:tc>
@@ -2098,41 +2179,48 @@
         </w:tc>
         <w:tc>
           <w:tcPr>
-            <w:tcW w:w="2880" w:type="dxa"/>
-          </w:tcPr>
-          <w:p>
-            <w:pPr>
-              <w:rPr>
-                <w:rFonts w:cstheme="minorHAnsi"/>
-                <w:sz w:val="20"/>
-                <w:szCs w:val="20"/>
-              </w:rPr>
-            </w:pPr>
-            <w:r>
-              <w:rPr>
-                <w:rFonts w:cstheme="minorHAnsi"/>
-                <w:sz w:val="20"/>
-                <w:szCs w:val="20"/>
-              </w:rPr>
-              <w:t>“</w:t>
-            </w:r>
-            <w:proofErr w:type="gramStart"/>
-            <w:r>
-              <w:rPr>
-                <w:rFonts w:cstheme="minorHAnsi"/>
-                <w:sz w:val="20"/>
-                <w:szCs w:val="20"/>
-              </w:rPr>
-              <w:t>calculate</w:t>
-            </w:r>
-            <w:proofErr w:type="gramEnd"/>
-            <w:r>
-              <w:rPr>
-                <w:rFonts w:cstheme="minorHAnsi"/>
-                <w:sz w:val="20"/>
-                <w:szCs w:val="20"/>
-              </w:rPr>
-              <w:t>_Liu2021_SCSS”</w:t>
+            <w:tcW w:w="2790" w:type="dxa"/>
+          </w:tcPr>
+          <w:p>
+            <w:pPr>
+              <w:rPr>
+                <w:rFonts w:cstheme="minorHAnsi"/>
+                <w:sz w:val="20"/>
+                <w:szCs w:val="20"/>
+              </w:rPr>
+            </w:pPr>
+            <w:r>
+              <w:rPr>
+                <w:rFonts w:cstheme="minorHAnsi"/>
+                <w:sz w:val="20"/>
+                <w:szCs w:val="20"/>
+              </w:rPr>
+              <w:t>“calculate_Liu2021_SCSS”</w:t>
+            </w:r>
+          </w:p>
+        </w:tc>
+        <w:tc>
+          <w:tcPr>
+            <w:tcW w:w="540" w:type="dxa"/>
+          </w:tcPr>
+          <w:p>
+            <w:pPr>
+              <w:jc w:val="center"/>
+              <w:rPr>
+                <w:rFonts w:ascii="Segoe UI Symbol" w:hAnsi="Segoe UI Symbol" w:cs="Segoe UI Symbol"/>
+                <w:b/>
+                <w:bCs/>
+                <w:color w:val="00B050"/>
+              </w:rPr>
+            </w:pPr>
+            <w:r>
+              <w:rPr>
+                <w:rFonts w:ascii="Segoe UI Symbol" w:hAnsi="Segoe UI Symbol" w:cs="Segoe UI Symbol"/>
+                <w:b/>
+                <w:bCs/>
+                <w:color w:val="FF0000"/>
+              </w:rPr>
+              <w:t>✗</w:t>
             </w:r>
           </w:p>
         </w:tc>
@@ -2312,41 +2400,48 @@
         </w:tc>
         <w:tc>
           <w:tcPr>
-            <w:tcW w:w="2880" w:type="dxa"/>
-          </w:tcPr>
-          <w:p>
-            <w:pPr>
-              <w:rPr>
-                <w:rFonts w:cstheme="minorHAnsi"/>
-                <w:sz w:val="20"/>
-                <w:szCs w:val="20"/>
-              </w:rPr>
-            </w:pPr>
-            <w:r>
-              <w:rPr>
-                <w:rFonts w:cstheme="minorHAnsi"/>
-                <w:sz w:val="20"/>
-                <w:szCs w:val="20"/>
-              </w:rPr>
-              <w:t>“</w:t>
-            </w:r>
-            <w:proofErr w:type="gramStart"/>
-            <w:r>
-              <w:rPr>
-                <w:rFonts w:cstheme="minorHAnsi"/>
-                <w:sz w:val="20"/>
-                <w:szCs w:val="20"/>
-              </w:rPr>
-              <w:t>calculate</w:t>
-            </w:r>
-            <w:proofErr w:type="gramEnd"/>
-            <w:r>
-              <w:rPr>
-                <w:rFonts w:cstheme="minorHAnsi"/>
-                <w:sz w:val="20"/>
-                <w:szCs w:val="20"/>
-              </w:rPr>
-              <w:t>_S2017_SCSS”</w:t>
+            <w:tcW w:w="2790" w:type="dxa"/>
+          </w:tcPr>
+          <w:p>
+            <w:pPr>
+              <w:rPr>
+                <w:rFonts w:cstheme="minorHAnsi"/>
+                <w:sz w:val="20"/>
+                <w:szCs w:val="20"/>
+              </w:rPr>
+            </w:pPr>
+            <w:r>
+              <w:rPr>
+                <w:rFonts w:cstheme="minorHAnsi"/>
+                <w:sz w:val="20"/>
+                <w:szCs w:val="20"/>
+              </w:rPr>
+              <w:t>“calculate_S2017_SCSS”</w:t>
+            </w:r>
+          </w:p>
+        </w:tc>
+        <w:tc>
+          <w:tcPr>
+            <w:tcW w:w="540" w:type="dxa"/>
+          </w:tcPr>
+          <w:p>
+            <w:pPr>
+              <w:jc w:val="center"/>
+              <w:rPr>
+                <w:rFonts w:ascii="Segoe UI Symbol" w:hAnsi="Segoe UI Symbol" w:cs="Segoe UI Symbol"/>
+                <w:b/>
+                <w:bCs/>
+                <w:color w:val="00B050"/>
+              </w:rPr>
+            </w:pPr>
+            <w:r>
+              <w:rPr>
+                <w:rFonts w:ascii="Segoe UI Symbol" w:hAnsi="Segoe UI Symbol" w:cs="Segoe UI Symbol"/>
+                <w:b/>
+                <w:bCs/>
+                <w:color w:val="00B050"/>
+              </w:rPr>
+              <w:t>🗸</w:t>
             </w:r>
           </w:p>
         </w:tc>
@@ -2526,41 +2621,48 @@
         </w:tc>
         <w:tc>
           <w:tcPr>
-            <w:tcW w:w="2880" w:type="dxa"/>
-          </w:tcPr>
-          <w:p>
-            <w:pPr>
-              <w:rPr>
-                <w:rFonts w:cstheme="minorHAnsi"/>
-                <w:sz w:val="20"/>
-                <w:szCs w:val="20"/>
-              </w:rPr>
-            </w:pPr>
-            <w:r>
-              <w:rPr>
-                <w:rFonts w:cstheme="minorHAnsi"/>
-                <w:sz w:val="20"/>
-                <w:szCs w:val="20"/>
-              </w:rPr>
-              <w:t>“</w:t>
-            </w:r>
-            <w:proofErr w:type="gramStart"/>
-            <w:r>
-              <w:rPr>
-                <w:rFonts w:cstheme="minorHAnsi"/>
-                <w:sz w:val="20"/>
-                <w:szCs w:val="20"/>
-              </w:rPr>
-              <w:t>calculate</w:t>
-            </w:r>
-            <w:proofErr w:type="gramEnd"/>
-            <w:r>
-              <w:rPr>
-                <w:rFonts w:cstheme="minorHAnsi"/>
-                <w:sz w:val="20"/>
-                <w:szCs w:val="20"/>
-              </w:rPr>
-              <w:t>_F2015_SCSS”</w:t>
+            <w:tcW w:w="2790" w:type="dxa"/>
+          </w:tcPr>
+          <w:p>
+            <w:pPr>
+              <w:rPr>
+                <w:rFonts w:cstheme="minorHAnsi"/>
+                <w:sz w:val="20"/>
+                <w:szCs w:val="20"/>
+              </w:rPr>
+            </w:pPr>
+            <w:r>
+              <w:rPr>
+                <w:rFonts w:cstheme="minorHAnsi"/>
+                <w:sz w:val="20"/>
+                <w:szCs w:val="20"/>
+              </w:rPr>
+              <w:t>“calculate_F2015_SCSS”</w:t>
+            </w:r>
+          </w:p>
+        </w:tc>
+        <w:tc>
+          <w:tcPr>
+            <w:tcW w:w="540" w:type="dxa"/>
+          </w:tcPr>
+          <w:p>
+            <w:pPr>
+              <w:jc w:val="center"/>
+              <w:rPr>
+                <w:rFonts w:ascii="Segoe UI Symbol" w:hAnsi="Segoe UI Symbol" w:cs="Segoe UI Symbol"/>
+                <w:b/>
+                <w:bCs/>
+                <w:color w:val="00B050"/>
+              </w:rPr>
+            </w:pPr>
+            <w:r>
+              <w:rPr>
+                <w:rFonts w:ascii="Segoe UI Symbol" w:hAnsi="Segoe UI Symbol" w:cs="Segoe UI Symbol"/>
+                <w:b/>
+                <w:bCs/>
+                <w:color w:val="00B050"/>
+              </w:rPr>
+              <w:t>🗸</w:t>
             </w:r>
           </w:p>
         </w:tc>
@@ -2718,8 +2820,8 @@
       <w:tr>
         <w:tc>
           <w:tcPr>
-            <w:tcW w:w="10728" w:type="dxa"/>
-            <w:gridSpan w:val="8"/>
+            <w:tcW w:w="11178" w:type="dxa"/>
+            <w:gridSpan w:val="9"/>
             <w:shd w:val="clear" w:color="auto" w:fill="F2F2F2" w:themeFill="background1" w:themeFillShade="F2"/>
           </w:tcPr>
           <w:p>
@@ -2786,7 +2888,7 @@
         </w:tc>
         <w:tc>
           <w:tcPr>
-            <w:tcW w:w="2880" w:type="dxa"/>
+            <w:tcW w:w="2790" w:type="dxa"/>
           </w:tcPr>
           <w:p>
             <w:pPr>
@@ -2821,6 +2923,31 @@
                 <w:szCs w:val="20"/>
               </w:rPr>
               <w:t>”</w:t>
+            </w:r>
+          </w:p>
+        </w:tc>
+        <w:tc>
+          <w:tcPr>
+            <w:tcW w:w="540" w:type="dxa"/>
+          </w:tcPr>
+          <w:p>
+            <w:pPr>
+              <w:jc w:val="center"/>
+              <w:rPr>
+                <w:rFonts w:ascii="Segoe UI Symbol" w:hAnsi="Segoe UI Symbol" w:cs="Segoe UI Symbol"/>
+                <w:b/>
+                <w:bCs/>
+                <w:color w:val="FF0000"/>
+              </w:rPr>
+            </w:pPr>
+            <w:r>
+              <w:rPr>
+                <w:rFonts w:ascii="Segoe UI Symbol" w:hAnsi="Segoe UI Symbol" w:cs="Segoe UI Symbol"/>
+                <w:b/>
+                <w:bCs/>
+                <w:color w:val="00B050"/>
+              </w:rPr>
+              <w:t>🗸</w:t>
             </w:r>
           </w:p>
         </w:tc>
@@ -3018,7 +3145,7 @@
         </w:tc>
         <w:tc>
           <w:tcPr>
-            <w:tcW w:w="2880" w:type="dxa"/>
+            <w:tcW w:w="2790" w:type="dxa"/>
           </w:tcPr>
           <w:p>
             <w:pPr>
@@ -3053,6 +3180,31 @@
                 <w:szCs w:val="20"/>
               </w:rPr>
               <w:t>”</w:t>
+            </w:r>
+          </w:p>
+        </w:tc>
+        <w:tc>
+          <w:tcPr>
+            <w:tcW w:w="540" w:type="dxa"/>
+          </w:tcPr>
+          <w:p>
+            <w:pPr>
+              <w:jc w:val="center"/>
+              <w:rPr>
+                <w:rFonts w:ascii="Segoe UI Symbol" w:hAnsi="Segoe UI Symbol" w:cs="Segoe UI Symbol"/>
+                <w:b/>
+                <w:bCs/>
+                <w:color w:val="00B050"/>
+              </w:rPr>
+            </w:pPr>
+            <w:r>
+              <w:rPr>
+                <w:rFonts w:ascii="Segoe UI Symbol" w:hAnsi="Segoe UI Symbol" w:cs="Segoe UI Symbol"/>
+                <w:b/>
+                <w:bCs/>
+                <w:color w:val="00B050"/>
+              </w:rPr>
+              <w:t>🗸</w:t>
             </w:r>
           </w:p>
         </w:tc>
@@ -3241,14 +3393,14 @@
     <w:tbl>
       <w:tblPr>
         <w:tblStyle w:val="TableGrid"/>
-        <w:tblW w:w="10728" w:type="dxa"/>
+        <w:tblW w:w="11178" w:type="dxa"/>
         <w:tblLayout w:type="fixed"/>
         <w:tblLook w:val="04A0" w:firstRow="1" w:lastRow="0" w:firstColumn="1" w:lastColumn="0" w:noHBand="0" w:noVBand="1"/>
       </w:tblPr>
       <w:tblGrid>
         <w:gridCol w:w="3978"/>
         <w:gridCol w:w="3330"/>
-        <w:gridCol w:w="3420"/>
+        <w:gridCol w:w="3870"/>
       </w:tblGrid>
       <w:tr>
         <w:tc>
@@ -3314,7 +3466,7 @@
         </w:tc>
         <w:tc>
           <w:tcPr>
-            <w:tcW w:w="3420" w:type="dxa"/>
+            <w:tcW w:w="3870" w:type="dxa"/>
           </w:tcPr>
           <w:p>
             <w:pPr>
@@ -3384,27 +3536,13 @@
               <w:rPr>
                 <w:rFonts w:cstheme="minorHAnsi"/>
               </w:rPr>
-              <w:t>“</w:t>
-            </w:r>
-            <w:proofErr w:type="gramStart"/>
-            <w:r>
-              <w:rPr>
-                <w:rFonts w:cstheme="minorHAnsi"/>
-              </w:rPr>
-              <w:t>calculate</w:t>
-            </w:r>
-            <w:proofErr w:type="gramEnd"/>
-            <w:r>
-              <w:rPr>
-                <w:rFonts w:cstheme="minorHAnsi"/>
-              </w:rPr>
-              <w:t>_S6St_Jugo2010_eq10”</w:t>
-            </w:r>
-          </w:p>
-        </w:tc>
-        <w:tc>
-          <w:tcPr>
-            <w:tcW w:w="3420" w:type="dxa"/>
+              <w:t>“calculate_S6St_Jugo2010_eq10”</w:t>
+            </w:r>
+          </w:p>
+        </w:tc>
+        <w:tc>
+          <w:tcPr>
+            <w:tcW w:w="3870" w:type="dxa"/>
           </w:tcPr>
           <w:p>
             <w:pPr>
@@ -3458,27 +3596,13 @@
               <w:rPr>
                 <w:rFonts w:cstheme="minorHAnsi"/>
               </w:rPr>
-              <w:t>“</w:t>
-            </w:r>
-            <w:proofErr w:type="gramStart"/>
-            <w:r>
-              <w:rPr>
-                <w:rFonts w:cstheme="minorHAnsi"/>
-              </w:rPr>
-              <w:t>calculate</w:t>
-            </w:r>
-            <w:proofErr w:type="gramEnd"/>
-            <w:r>
-              <w:rPr>
-                <w:rFonts w:cstheme="minorHAnsi"/>
-              </w:rPr>
-              <w:t>_S6St_Nash2019”</w:t>
-            </w:r>
-          </w:p>
-        </w:tc>
-        <w:tc>
-          <w:tcPr>
-            <w:tcW w:w="3420" w:type="dxa"/>
+              <w:t>“calculate_S6St_Nash2019”</w:t>
+            </w:r>
+          </w:p>
+        </w:tc>
+        <w:tc>
+          <w:tcPr>
+            <w:tcW w:w="3870" w:type="dxa"/>
           </w:tcPr>
           <w:p>
             <w:pPr>
@@ -3490,6 +3614,14 @@
                 <w:color w:val="FF0000"/>
               </w:rPr>
             </w:pPr>
+            <w:r>
+              <w:rPr>
+                <w:rFonts w:cstheme="minorHAnsi"/>
+                <w:color w:val="202124"/>
+                <w:shd w:val="clear" w:color="auto" w:fill="FFFFFF"/>
+              </w:rPr>
+              <w:t xml:space="preserve">T, </w:t>
+            </w:r>
             <w:r>
               <w:rPr>
                 <w:rFonts w:cstheme="minorHAnsi"/>
@@ -3576,25 +3708,8 @@
               </w:rPr>
               <w:t>“</w:t>
             </w:r>
-            <w:proofErr w:type="gramStart"/>
-            <w:r>
-              <w:rPr>
-                <w:rFonts w:cstheme="minorHAnsi"/>
-              </w:rPr>
-              <w:t>calculate</w:t>
-            </w:r>
-            <w:proofErr w:type="gramEnd"/>
-            <w:r>
-              <w:rPr>
-                <w:rFonts w:cstheme="minorHAnsi"/>
-              </w:rPr>
-              <w:t>_S6St</w:t>
-            </w:r>
-            <w:r>
-              <w:rPr>
-                <w:rFonts w:cstheme="minorHAnsi"/>
-              </w:rPr>
-              <w:t>_CS6_SCSS</w:t>
+            <w:r>
+              <w:t>calculate_OM2022_S6St</w:t>
             </w:r>
             <w:r>
               <w:rPr>
@@ -3606,7 +3721,7 @@
         </w:tc>
         <w:tc>
           <w:tcPr>
-            <w:tcW w:w="3420" w:type="dxa"/>
+            <w:tcW w:w="3870" w:type="dxa"/>
           </w:tcPr>
           <w:p>
             <w:pPr>
@@ -3623,7 +3738,15 @@
                 <w:color w:val="202124"/>
                 <w:shd w:val="clear" w:color="auto" w:fill="FFFFFF"/>
               </w:rPr>
-              <w:t>Liquid composition, T, and log(</w:t>
+              <w:t>Melt comp</w:t>
+            </w:r>
+            <w:r>
+              <w:rPr>
+                <w:rFonts w:cstheme="minorHAnsi"/>
+                <w:color w:val="202124"/>
+                <w:shd w:val="clear" w:color="auto" w:fill="FFFFFF"/>
+              </w:rPr>
+              <w:t>, T, log(</w:t>
             </w:r>
             <w:r>
               <w:rPr>
@@ -3658,7 +3781,25 @@
                 <w:color w:val="202124"/>
                 <w:shd w:val="clear" w:color="auto" w:fill="FFFFFF"/>
               </w:rPr>
-              <w:t>) or Fe3/Fe</w:t>
+              <w:t xml:space="preserve">) </w:t>
+            </w:r>
+            <w:r>
+              <w:rPr>
+                <w:rFonts w:cstheme="minorHAnsi"/>
+                <w:b/>
+                <w:bCs/>
+                <w:color w:val="202124"/>
+                <w:shd w:val="clear" w:color="auto" w:fill="FFFFFF"/>
+              </w:rPr>
+              <w:t>or</w:t>
+            </w:r>
+            <w:r>
+              <w:rPr>
+                <w:rFonts w:cstheme="minorHAnsi"/>
+                <w:color w:val="202124"/>
+                <w:shd w:val="clear" w:color="auto" w:fill="FFFFFF"/>
+              </w:rPr>
+              <w:t xml:space="preserve"> Fe3/Fe</w:t>
             </w:r>
             <w:r>
               <w:rPr>
@@ -3668,31 +3809,6 @@
                 <w:vertAlign w:val="subscript"/>
               </w:rPr>
               <w:t>T</w:t>
-            </w:r>
-            <w:r>
-              <w:rPr>
-                <w:rFonts w:cstheme="minorHAnsi"/>
-                <w:color w:val="202124"/>
-                <w:shd w:val="clear" w:color="auto" w:fill="FFFFFF"/>
-              </w:rPr>
-              <w:t>, SCSS and C</w:t>
-            </w:r>
-            <w:r>
-              <w:rPr>
-                <w:rFonts w:cstheme="minorHAnsi"/>
-                <w:color w:val="202124"/>
-                <w:shd w:val="clear" w:color="auto" w:fill="FFFFFF"/>
-                <w:vertAlign w:val="subscript"/>
-              </w:rPr>
-              <w:t>S6</w:t>
-            </w:r>
-            <w:r>
-              <w:rPr>
-                <w:rFonts w:cstheme="minorHAnsi"/>
-                <w:color w:val="202124"/>
-                <w:shd w:val="clear" w:color="auto" w:fill="FFFFFF"/>
-              </w:rPr>
-              <w:t xml:space="preserve"> model</w:t>
             </w:r>
           </w:p>
         </w:tc>
@@ -3776,13 +3892,13 @@
     <w:tbl>
       <w:tblPr>
         <w:tblStyle w:val="TableGrid"/>
-        <w:tblW w:w="10728" w:type="dxa"/>
+        <w:tblW w:w="11178" w:type="dxa"/>
         <w:tblLayout w:type="fixed"/>
         <w:tblLook w:val="04A0" w:firstRow="1" w:lastRow="0" w:firstColumn="1" w:lastColumn="0" w:noHBand="0" w:noVBand="1"/>
       </w:tblPr>
       <w:tblGrid>
         <w:gridCol w:w="3978"/>
-        <w:gridCol w:w="6750"/>
+        <w:gridCol w:w="7200"/>
       </w:tblGrid>
       <w:tr>
         <w:tc>
@@ -3821,7 +3937,7 @@
         </w:tc>
         <w:tc>
           <w:tcPr>
-            <w:tcW w:w="6750" w:type="dxa"/>
+            <w:tcW w:w="7200" w:type="dxa"/>
           </w:tcPr>
           <w:p>
             <w:pPr>
@@ -3873,19 +3989,11 @@
               <w:t>“</w:t>
             </w:r>
             <w:proofErr w:type="spellStart"/>
-            <w:proofErr w:type="gramStart"/>
-            <w:r>
-              <w:rPr>
-                <w:rFonts w:cstheme="minorHAnsi"/>
-              </w:rPr>
-              <w:t>calculate</w:t>
-            </w:r>
-            <w:proofErr w:type="gramEnd"/>
-            <w:r>
-              <w:rPr>
-                <w:rFonts w:cstheme="minorHAnsi"/>
-              </w:rPr>
-              <w:t>_SCSS_Total</w:t>
+            <w:r>
+              <w:rPr>
+                <w:rFonts w:cstheme="minorHAnsi"/>
+              </w:rPr>
+              <w:t>calculate_SCSS_Total</w:t>
             </w:r>
             <w:proofErr w:type="spellEnd"/>
             <w:r>
@@ -3898,7 +4006,7 @@
         </w:tc>
         <w:tc>
           <w:tcPr>
-            <w:tcW w:w="6750" w:type="dxa"/>
+            <w:tcW w:w="7200" w:type="dxa"/>
           </w:tcPr>
           <w:p>
             <w:pPr>
@@ -3998,7 +4106,7 @@
         </w:tc>
         <w:tc>
           <w:tcPr>
-            <w:tcW w:w="6750" w:type="dxa"/>
+            <w:tcW w:w="7200" w:type="dxa"/>
           </w:tcPr>
           <w:p>
             <w:pPr>
@@ -4098,7 +4206,7 @@
         </w:tc>
         <w:tc>
           <w:tcPr>
-            <w:tcW w:w="6750" w:type="dxa"/>
+            <w:tcW w:w="7200" w:type="dxa"/>
           </w:tcPr>
           <w:p>
             <w:pPr>
@@ -4143,7 +4251,6 @@
               </w:rPr>
               <w:t>6+</w:t>
             </w:r>
-            <w:proofErr w:type="gramStart"/>
             <w:r>
               <w:rPr>
                 <w:rFonts w:cstheme="minorHAnsi"/>
@@ -4152,7 +4259,6 @@
               </w:rPr>
               <w:t>,  S</w:t>
             </w:r>
-            <w:proofErr w:type="gramEnd"/>
             <w:r>
               <w:rPr>
                 <w:rFonts w:cstheme="minorHAnsi"/>
@@ -4201,41 +4307,15 @@
                 <w:color w:val="202124"/>
                 <w:shd w:val="clear" w:color="auto" w:fill="FFFFFF"/>
               </w:rPr>
-              <w:t>model for S</w:t>
+              <w:t xml:space="preserve">model </w:t>
             </w:r>
             <w:r>
               <w:rPr>
                 <w:rFonts w:cstheme="minorHAnsi"/>
                 <w:color w:val="202124"/>
                 <w:shd w:val="clear" w:color="auto" w:fill="FFFFFF"/>
-                <w:vertAlign w:val="superscript"/>
-              </w:rPr>
-              <w:t>6+</w:t>
-            </w:r>
-            <w:r>
-              <w:rPr>
-                <w:rFonts w:cstheme="minorHAnsi"/>
-                <w:color w:val="202124"/>
-                <w:shd w:val="clear" w:color="auto" w:fill="FFFFFF"/>
-              </w:rPr>
-              <w:t>/S</w:t>
-            </w:r>
-            <w:r>
-              <w:rPr>
-                <w:rFonts w:cstheme="minorHAnsi"/>
-                <w:color w:val="202124"/>
-                <w:shd w:val="clear" w:color="auto" w:fill="FFFFFF"/>
-                <w:vertAlign w:val="subscript"/>
-              </w:rPr>
-              <w:t>T</w:t>
-            </w:r>
-            <w:r>
-              <w:rPr>
-                <w:rFonts w:cstheme="minorHAnsi"/>
-                <w:color w:val="202124"/>
-                <w:shd w:val="clear" w:color="auto" w:fill="FFFFFF"/>
-              </w:rPr>
-              <w:t xml:space="preserve"> (</w:t>
+              </w:rPr>
+              <w:t>(</w:t>
             </w:r>
             <w:r>
               <w:rPr>
@@ -4308,12 +4388,12 @@
     <w:tbl>
       <w:tblPr>
         <w:tblStyle w:val="TableGrid"/>
-        <w:tblW w:w="0" w:type="auto"/>
+        <w:tblW w:w="11178" w:type="dxa"/>
         <w:tblLook w:val="04A0" w:firstRow="1" w:lastRow="0" w:firstColumn="1" w:lastColumn="0" w:noHBand="0" w:noVBand="1"/>
       </w:tblPr>
       <w:tblGrid>
         <w:gridCol w:w="3168"/>
-        <w:gridCol w:w="7560"/>
+        <w:gridCol w:w="8010"/>
       </w:tblGrid>
       <w:tr>
         <w:tc>
@@ -4333,19 +4413,11 @@
               <w:t>“</w:t>
             </w:r>
             <w:proofErr w:type="spellStart"/>
-            <w:proofErr w:type="gramStart"/>
-            <w:r>
-              <w:rPr>
-                <w:rFonts w:cstheme="minorHAnsi"/>
-              </w:rPr>
-              <w:t>crystallize</w:t>
-            </w:r>
-            <w:proofErr w:type="gramEnd"/>
-            <w:r>
-              <w:rPr>
-                <w:rFonts w:cstheme="minorHAnsi"/>
-              </w:rPr>
-              <w:t>_S_incomp</w:t>
+            <w:r>
+              <w:rPr>
+                <w:rFonts w:cstheme="minorHAnsi"/>
+              </w:rPr>
+              <w:t>crystallize_S_incomp</w:t>
             </w:r>
             <w:proofErr w:type="spellEnd"/>
             <w:r>
@@ -4358,7 +4430,7 @@
         </w:tc>
         <w:tc>
           <w:tcPr>
-            <w:tcW w:w="7560" w:type="dxa"/>
+            <w:tcW w:w="8010" w:type="dxa"/>
           </w:tcPr>
           <w:p>
             <w:pPr>
@@ -4407,19 +4479,11 @@
               <w:t>“</w:t>
             </w:r>
             <w:proofErr w:type="spellStart"/>
-            <w:proofErr w:type="gramStart"/>
-            <w:r>
-              <w:rPr>
-                <w:rFonts w:cstheme="minorHAnsi"/>
-              </w:rPr>
-              <w:t>calculate</w:t>
-            </w:r>
-            <w:proofErr w:type="gramEnd"/>
-            <w:r>
-              <w:rPr>
-                <w:rFonts w:cstheme="minorHAnsi"/>
-              </w:rPr>
-              <w:t>_mass_frac_sulf</w:t>
+            <w:r>
+              <w:rPr>
+                <w:rFonts w:cstheme="minorHAnsi"/>
+              </w:rPr>
+              <w:t>calculate_mass_frac_sulf</w:t>
             </w:r>
             <w:proofErr w:type="spellEnd"/>
             <w:r>
@@ -4432,7 +4496,7 @@
         </w:tc>
         <w:tc>
           <w:tcPr>
-            <w:tcW w:w="7560" w:type="dxa"/>
+            <w:tcW w:w="8010" w:type="dxa"/>
           </w:tcPr>
           <w:p>
             <w:pPr>
@@ -4458,7 +4522,13 @@
               <w:rPr>
                 <w:rFonts w:cstheme="minorHAnsi"/>
               </w:rPr>
-              <w:t>/sulfate removed for a fractional crystallization path where the SCSS or SCAS is modelled</w:t>
+              <w:t xml:space="preserve"> removed for a fractional crystallization path where the SCSS </w:t>
+            </w:r>
+            <w:r>
+              <w:rPr>
+                <w:rFonts w:cstheme="minorHAnsi"/>
+              </w:rPr>
+              <w:t>is modelled</w:t>
             </w:r>
           </w:p>
         </w:tc>
@@ -4478,27 +4548,13 @@
               <w:rPr>
                 <w:rFonts w:cstheme="minorHAnsi"/>
               </w:rPr>
-              <w:t>“</w:t>
-            </w:r>
-            <w:proofErr w:type="gramStart"/>
-            <w:r>
-              <w:rPr>
-                <w:rFonts w:cstheme="minorHAnsi"/>
-              </w:rPr>
-              <w:t>convert</w:t>
-            </w:r>
-            <w:proofErr w:type="gramEnd"/>
-            <w:r>
-              <w:rPr>
-                <w:rFonts w:cstheme="minorHAnsi"/>
-              </w:rPr>
-              <w:t>_d34_to_3432S”</w:t>
-            </w:r>
-          </w:p>
-        </w:tc>
-        <w:tc>
-          <w:tcPr>
-            <w:tcW w:w="7560" w:type="dxa"/>
+              <w:t>“convert_d34_to_3432S”</w:t>
+            </w:r>
+          </w:p>
+        </w:tc>
+        <w:tc>
+          <w:tcPr>
+            <w:tcW w:w="8010" w:type="dxa"/>
           </w:tcPr>
           <w:p>
             <w:pPr>
@@ -4629,7 +4685,7 @@
         </w:tc>
         <w:tc>
           <w:tcPr>
-            <w:tcW w:w="7560" w:type="dxa"/>
+            <w:tcW w:w="8010" w:type="dxa"/>
           </w:tcPr>
           <w:p>
             <w:pPr>

</xml_diff>

<commit_message>
tweaked benchmarking for syntax change
</commit_message>
<xml_diff>
--- a/docs/Available_Models.docx
+++ b/docs/Available_Models.docx
@@ -78,20 +78,8 @@
                 <w:sz w:val="26"/>
                 <w:szCs w:val="26"/>
               </w:rPr>
-              <w:t xml:space="preserve">                                                     Name in </w:t>
-            </w:r>
-            <w:proofErr w:type="spellStart"/>
-            <w:r>
-              <w:rPr>
-                <w:rFonts w:cstheme="minorHAnsi"/>
-                <w:b/>
-                <w:bCs/>
-                <w:sz w:val="26"/>
-                <w:szCs w:val="26"/>
-              </w:rPr>
-              <w:t>PySulfSat</w:t>
-            </w:r>
-            <w:proofErr w:type="spellEnd"/>
+              <w:t xml:space="preserve">                                                     Name in PySulfSat</w:t>
+            </w:r>
           </w:p>
         </w:tc>
         <w:tc>
@@ -170,29 +158,7 @@
                 <w:sz w:val="24"/>
                 <w:szCs w:val="24"/>
               </w:rPr>
-              <w:t>T-</w:t>
-            </w:r>
-            <w:proofErr w:type="spellStart"/>
-            <w:r>
-              <w:rPr>
-                <w:rFonts w:cstheme="minorHAnsi"/>
-                <w:b/>
-                <w:bCs/>
-                <w:sz w:val="24"/>
-                <w:szCs w:val="24"/>
-              </w:rPr>
-              <w:t>sens</w:t>
-            </w:r>
-            <w:proofErr w:type="spellEnd"/>
-            <w:r>
-              <w:rPr>
-                <w:rFonts w:cstheme="minorHAnsi"/>
-                <w:b/>
-                <w:bCs/>
-                <w:sz w:val="24"/>
-                <w:szCs w:val="24"/>
-              </w:rPr>
-              <w:t>?</w:t>
+              <w:t>T-sens?</w:t>
             </w:r>
           </w:p>
         </w:tc>
@@ -222,29 +188,7 @@
                 <w:sz w:val="24"/>
                 <w:szCs w:val="24"/>
               </w:rPr>
-              <w:t>P-</w:t>
-            </w:r>
-            <w:proofErr w:type="spellStart"/>
-            <w:r>
-              <w:rPr>
-                <w:rFonts w:cstheme="minorHAnsi"/>
-                <w:b/>
-                <w:bCs/>
-                <w:sz w:val="24"/>
-                <w:szCs w:val="24"/>
-              </w:rPr>
-              <w:t>sens</w:t>
-            </w:r>
-            <w:proofErr w:type="spellEnd"/>
-            <w:r>
-              <w:rPr>
-                <w:rFonts w:cstheme="minorHAnsi"/>
-                <w:b/>
-                <w:bCs/>
-                <w:sz w:val="24"/>
-                <w:szCs w:val="24"/>
-              </w:rPr>
-              <w:t>?</w:t>
+              <w:t>P-sens?</w:t>
             </w:r>
           </w:p>
         </w:tc>
@@ -396,7 +340,6 @@
                 <w:szCs w:val="24"/>
               </w:rPr>
             </w:pPr>
-            <w:proofErr w:type="spellStart"/>
             <w:r>
               <w:rPr>
                 <w:rFonts w:cstheme="minorHAnsi"/>
@@ -405,18 +348,7 @@
                 <w:sz w:val="24"/>
                 <w:szCs w:val="24"/>
               </w:rPr>
-              <w:t>Sulfide</w:t>
-            </w:r>
-            <w:proofErr w:type="spellEnd"/>
-            <w:r>
-              <w:rPr>
-                <w:rFonts w:cstheme="minorHAnsi"/>
-                <w:b/>
-                <w:bCs/>
-                <w:sz w:val="24"/>
-                <w:szCs w:val="24"/>
-              </w:rPr>
-              <w:t>/Sulfate comp?</w:t>
+              <w:t>Sulfide/Sulfate comp?</w:t>
             </w:r>
           </w:p>
         </w:tc>
@@ -709,41 +641,13 @@
                 <w:szCs w:val="20"/>
               </w:rPr>
             </w:pPr>
-            <w:proofErr w:type="spellStart"/>
-            <w:r>
-              <w:rPr>
-                <w:rFonts w:cstheme="minorHAnsi"/>
-                <w:sz w:val="20"/>
-                <w:szCs w:val="20"/>
-              </w:rPr>
-              <w:t>Zajacz</w:t>
-            </w:r>
-            <w:proofErr w:type="spellEnd"/>
-            <w:r>
-              <w:rPr>
-                <w:rFonts w:cstheme="minorHAnsi"/>
-                <w:sz w:val="20"/>
-                <w:szCs w:val="20"/>
-              </w:rPr>
-              <w:t xml:space="preserve"> &amp; </w:t>
-            </w:r>
-            <w:proofErr w:type="spellStart"/>
-            <w:r>
-              <w:rPr>
-                <w:rFonts w:cstheme="minorHAnsi"/>
-                <w:sz w:val="20"/>
-                <w:szCs w:val="20"/>
-              </w:rPr>
-              <w:t>Tsay</w:t>
-            </w:r>
-            <w:proofErr w:type="spellEnd"/>
-            <w:r>
-              <w:rPr>
-                <w:rFonts w:cstheme="minorHAnsi"/>
-                <w:sz w:val="20"/>
-                <w:szCs w:val="20"/>
-              </w:rPr>
-              <w:t xml:space="preserve"> (2019)</w:t>
+            <w:r>
+              <w:rPr>
+                <w:rFonts w:cstheme="minorHAnsi"/>
+                <w:sz w:val="20"/>
+                <w:szCs w:val="20"/>
+              </w:rPr>
+              <w:t>Zajacz &amp; Tsay (2019)</w:t>
             </w:r>
           </w:p>
         </w:tc>
@@ -1925,25 +1829,7 @@
                 <w:sz w:val="20"/>
                 <w:szCs w:val="20"/>
               </w:rPr>
-              <w:t xml:space="preserve">O’Neill and </w:t>
-            </w:r>
-            <w:proofErr w:type="spellStart"/>
-            <w:r>
-              <w:rPr>
-                <w:rFonts w:cstheme="minorHAnsi"/>
-                <w:sz w:val="20"/>
-                <w:szCs w:val="20"/>
-              </w:rPr>
-              <w:t>Mavrogenes</w:t>
-            </w:r>
-            <w:proofErr w:type="spellEnd"/>
-            <w:r>
-              <w:rPr>
-                <w:rFonts w:cstheme="minorHAnsi"/>
-                <w:sz w:val="20"/>
-                <w:szCs w:val="20"/>
-              </w:rPr>
-              <w:t xml:space="preserve"> (2022)</w:t>
+              <w:t>O’Neill and Mavrogenes (2022)</w:t>
             </w:r>
             <w:r>
               <w:rPr>
@@ -2514,9 +2400,9 @@
                 <w:rFonts w:ascii="Segoe UI Symbol" w:hAnsi="Segoe UI Symbol" w:cs="Segoe UI Symbol"/>
                 <w:b/>
                 <w:bCs/>
-                <w:color w:val="FF0000"/>
-              </w:rPr>
-              <w:t>✗</w:t>
+                <w:color w:val="00B050"/>
+              </w:rPr>
+              <w:t>🗸</w:t>
             </w:r>
           </w:p>
         </w:tc>
@@ -2836,7 +2722,6 @@
                 <w:szCs w:val="24"/>
               </w:rPr>
             </w:pPr>
-            <w:proofErr w:type="spellStart"/>
             <w:r>
               <w:rPr>
                 <w:rFonts w:cstheme="minorHAnsi"/>
@@ -2846,19 +2731,7 @@
                 <w:sz w:val="24"/>
                 <w:szCs w:val="24"/>
               </w:rPr>
-              <w:t>Sulfide</w:t>
-            </w:r>
-            <w:proofErr w:type="spellEnd"/>
-            <w:r>
-              <w:rPr>
-                <w:rFonts w:cstheme="minorHAnsi"/>
-                <w:b/>
-                <w:bCs/>
-                <w:color w:val="000000" w:themeColor="text1"/>
-                <w:sz w:val="24"/>
-                <w:szCs w:val="24"/>
-              </w:rPr>
-              <w:t xml:space="preserve"> composition models</w:t>
+              <w:t>Sulfide composition models</w:t>
             </w:r>
           </w:p>
         </w:tc>
@@ -2904,25 +2777,7 @@
                 <w:sz w:val="20"/>
                 <w:szCs w:val="20"/>
               </w:rPr>
-              <w:t>“</w:t>
-            </w:r>
-            <w:proofErr w:type="spellStart"/>
-            <w:r>
-              <w:rPr>
-                <w:rFonts w:cstheme="minorHAnsi"/>
-                <w:sz w:val="20"/>
-                <w:szCs w:val="20"/>
-              </w:rPr>
-              <w:t>Calc_ONeill</w:t>
-            </w:r>
-            <w:proofErr w:type="spellEnd"/>
-            <w:r>
-              <w:rPr>
-                <w:rFonts w:cstheme="minorHAnsi"/>
-                <w:sz w:val="20"/>
-                <w:szCs w:val="20"/>
-              </w:rPr>
-              <w:t>”</w:t>
+              <w:t>“Calc_ONeill”</w:t>
             </w:r>
           </w:p>
         </w:tc>
@@ -3121,25 +2976,7 @@
                 <w:sz w:val="20"/>
                 <w:szCs w:val="20"/>
               </w:rPr>
-              <w:t xml:space="preserve"> </w:t>
-            </w:r>
-            <w:proofErr w:type="spellStart"/>
-            <w:r>
-              <w:rPr>
-                <w:rFonts w:cstheme="minorHAnsi"/>
-                <w:sz w:val="20"/>
-                <w:szCs w:val="20"/>
-              </w:rPr>
-              <w:t>Kiseeva</w:t>
-            </w:r>
-            <w:proofErr w:type="spellEnd"/>
-            <w:r>
-              <w:rPr>
-                <w:rFonts w:cstheme="minorHAnsi"/>
-                <w:sz w:val="20"/>
-                <w:szCs w:val="20"/>
-              </w:rPr>
-              <w:t xml:space="preserve"> et al. (2015) </w:t>
+              <w:t xml:space="preserve"> Kiseeva et al. (2015) </w:t>
             </w:r>
           </w:p>
         </w:tc>
@@ -3161,25 +2998,7 @@
                 <w:sz w:val="20"/>
                 <w:szCs w:val="20"/>
               </w:rPr>
-              <w:t>“</w:t>
-            </w:r>
-            <w:proofErr w:type="spellStart"/>
-            <w:r>
-              <w:rPr>
-                <w:rFonts w:cstheme="minorHAnsi"/>
-                <w:sz w:val="20"/>
-                <w:szCs w:val="20"/>
-              </w:rPr>
-              <w:t>Calc_Smythe</w:t>
-            </w:r>
-            <w:proofErr w:type="spellEnd"/>
-            <w:r>
-              <w:rPr>
-                <w:rFonts w:cstheme="minorHAnsi"/>
-                <w:sz w:val="20"/>
-                <w:szCs w:val="20"/>
-              </w:rPr>
-              <w:t>”</w:t>
+              <w:t>“Calc_Smythe”</w:t>
             </w:r>
           </w:p>
         </w:tc>
@@ -3448,20 +3267,8 @@
                 <w:sz w:val="24"/>
                 <w:szCs w:val="24"/>
               </w:rPr>
-              <w:t xml:space="preserve">Name in </w:t>
-            </w:r>
-            <w:proofErr w:type="spellStart"/>
-            <w:r>
-              <w:rPr>
-                <w:rFonts w:cstheme="minorHAnsi"/>
-                <w:b/>
-                <w:bCs/>
-                <w:sz w:val="24"/>
-                <w:szCs w:val="24"/>
-              </w:rPr>
-              <w:t>PySulfSat</w:t>
-            </w:r>
-            <w:proofErr w:type="spellEnd"/>
+              <w:t>Name in PySulfSat</w:t>
+            </w:r>
           </w:p>
         </w:tc>
         <w:tc>
@@ -3674,21 +3481,7 @@
               <w:rPr>
                 <w:rFonts w:cstheme="minorHAnsi"/>
               </w:rPr>
-              <w:t xml:space="preserve">O’Neill and </w:t>
-            </w:r>
-            <w:proofErr w:type="spellStart"/>
-            <w:r>
-              <w:rPr>
-                <w:rFonts w:cstheme="minorHAnsi"/>
-              </w:rPr>
-              <w:t>Mavrogenes</w:t>
-            </w:r>
-            <w:proofErr w:type="spellEnd"/>
-            <w:r>
-              <w:rPr>
-                <w:rFonts w:cstheme="minorHAnsi"/>
-              </w:rPr>
-              <w:t xml:space="preserve"> (2022)</w:t>
+              <w:t>O’Neill and Mavrogenes (2022)</w:t>
             </w:r>
           </w:p>
         </w:tc>
@@ -3919,9 +3712,23 @@
                 <w:sz w:val="26"/>
                 <w:szCs w:val="26"/>
               </w:rPr>
-              <w:t xml:space="preserve">Name in </w:t>
-            </w:r>
-            <w:proofErr w:type="spellStart"/>
+              <w:t>Name in PySulfSat</w:t>
+            </w:r>
+          </w:p>
+        </w:tc>
+        <w:tc>
+          <w:tcPr>
+            <w:tcW w:w="7200" w:type="dxa"/>
+          </w:tcPr>
+          <w:p>
+            <w:pPr>
+              <w:jc w:val="center"/>
+              <w:rPr>
+                <w:rFonts w:cstheme="minorHAnsi"/>
+                <w:color w:val="202124"/>
+                <w:shd w:val="clear" w:color="auto" w:fill="FFFFFF"/>
+              </w:rPr>
+            </w:pPr>
             <w:r>
               <w:rPr>
                 <w:rFonts w:cstheme="minorHAnsi"/>
@@ -3930,24 +3737,8 @@
                 <w:sz w:val="26"/>
                 <w:szCs w:val="26"/>
               </w:rPr>
-              <w:t>PySulfSat</w:t>
-            </w:r>
-            <w:proofErr w:type="spellEnd"/>
-          </w:p>
-        </w:tc>
-        <w:tc>
-          <w:tcPr>
-            <w:tcW w:w="7200" w:type="dxa"/>
-          </w:tcPr>
-          <w:p>
-            <w:pPr>
-              <w:jc w:val="center"/>
-              <w:rPr>
-                <w:rFonts w:cstheme="minorHAnsi"/>
-                <w:color w:val="202124"/>
-                <w:shd w:val="clear" w:color="auto" w:fill="FFFFFF"/>
-              </w:rPr>
-            </w:pPr>
+              <w:t>Input a</w:t>
+            </w:r>
             <w:r>
               <w:rPr>
                 <w:rFonts w:cstheme="minorHAnsi"/>
@@ -3956,16 +3747,6 @@
                 <w:sz w:val="26"/>
                 <w:szCs w:val="26"/>
               </w:rPr>
-              <w:t>Input a</w:t>
-            </w:r>
-            <w:r>
-              <w:rPr>
-                <w:rFonts w:cstheme="minorHAnsi"/>
-                <w:b/>
-                <w:bCs/>
-                <w:sz w:val="26"/>
-                <w:szCs w:val="26"/>
-              </w:rPr>
               <w:t>rguments</w:t>
             </w:r>
           </w:p>
@@ -3986,21 +3767,7 @@
               <w:rPr>
                 <w:rFonts w:cstheme="minorHAnsi"/>
               </w:rPr>
-              <w:t>“</w:t>
-            </w:r>
-            <w:proofErr w:type="spellStart"/>
-            <w:r>
-              <w:rPr>
-                <w:rFonts w:cstheme="minorHAnsi"/>
-              </w:rPr>
-              <w:t>calculate_SCSS_Total</w:t>
-            </w:r>
-            <w:proofErr w:type="spellEnd"/>
-            <w:r>
-              <w:rPr>
-                <w:rFonts w:cstheme="minorHAnsi"/>
-              </w:rPr>
-              <w:t>”</w:t>
+              <w:t>“calculate_SCSS_Total”</w:t>
             </w:r>
           </w:p>
         </w:tc>
@@ -4086,21 +3853,7 @@
               <w:rPr>
                 <w:rFonts w:cstheme="minorHAnsi"/>
               </w:rPr>
-              <w:t>“</w:t>
-            </w:r>
-            <w:proofErr w:type="spellStart"/>
-            <w:r>
-              <w:rPr>
-                <w:rFonts w:cstheme="minorHAnsi"/>
-              </w:rPr>
-              <w:t>Calculate_SCAS_Total</w:t>
-            </w:r>
-            <w:proofErr w:type="spellEnd"/>
-            <w:r>
-              <w:rPr>
-                <w:rFonts w:cstheme="minorHAnsi"/>
-              </w:rPr>
-              <w:t>”</w:t>
+              <w:t>“Calculate_SCAS_Total”</w:t>
             </w:r>
           </w:p>
         </w:tc>
@@ -4186,21 +3939,7 @@
               <w:rPr>
                 <w:rFonts w:cstheme="minorHAnsi"/>
               </w:rPr>
-              <w:t>“</w:t>
-            </w:r>
-            <w:proofErr w:type="spellStart"/>
-            <w:r>
-              <w:rPr>
-                <w:rFonts w:cstheme="minorHAnsi"/>
-              </w:rPr>
-              <w:t>Calculate_S_Total_SCSS_SCAS</w:t>
-            </w:r>
-            <w:proofErr w:type="spellEnd"/>
-            <w:r>
-              <w:rPr>
-                <w:rFonts w:cstheme="minorHAnsi"/>
-              </w:rPr>
-              <w:t>”</w:t>
+              <w:t>“Calculate_S_Total_SCSS_SCAS”</w:t>
             </w:r>
           </w:p>
         </w:tc>
@@ -4331,25 +4070,7 @@
                 <w:color w:val="202124"/>
                 <w:shd w:val="clear" w:color="auto" w:fill="FFFFFF"/>
               </w:rPr>
-              <w:t>Nash’, ‘Jugo’ or ‘</w:t>
-            </w:r>
-            <w:proofErr w:type="spellStart"/>
-            <w:r>
-              <w:rPr>
-                <w:rFonts w:cstheme="minorHAnsi"/>
-                <w:color w:val="202124"/>
-                <w:shd w:val="clear" w:color="auto" w:fill="FFFFFF"/>
-              </w:rPr>
-              <w:t>Kleinsasser</w:t>
-            </w:r>
-            <w:proofErr w:type="spellEnd"/>
-            <w:r>
-              <w:rPr>
-                <w:rFonts w:cstheme="minorHAnsi"/>
-                <w:color w:val="202124"/>
-                <w:shd w:val="clear" w:color="auto" w:fill="FFFFFF"/>
-              </w:rPr>
-              <w:t>’</w:t>
+              <w:t>Nash’, ‘Jugo’ or ‘Kleinsasser’</w:t>
             </w:r>
             <w:r>
               <w:rPr>
@@ -4392,71 +4113,55 @@
         <w:tblLook w:val="04A0" w:firstRow="1" w:lastRow="0" w:firstColumn="1" w:lastColumn="0" w:noHBand="0" w:noVBand="1"/>
       </w:tblPr>
       <w:tblGrid>
-        <w:gridCol w:w="3168"/>
-        <w:gridCol w:w="8010"/>
+        <w:gridCol w:w="3978"/>
+        <w:gridCol w:w="7200"/>
       </w:tblGrid>
       <w:tr>
         <w:tc>
           <w:tcPr>
-            <w:tcW w:w="3168" w:type="dxa"/>
-          </w:tcPr>
-          <w:p>
-            <w:pPr>
-              <w:rPr>
-                <w:rFonts w:cstheme="minorHAnsi"/>
-              </w:rPr>
-            </w:pPr>
-            <w:r>
-              <w:rPr>
-                <w:rFonts w:cstheme="minorHAnsi"/>
-              </w:rPr>
-              <w:t>“</w:t>
-            </w:r>
-            <w:proofErr w:type="spellStart"/>
-            <w:r>
-              <w:rPr>
-                <w:rFonts w:cstheme="minorHAnsi"/>
-              </w:rPr>
-              <w:t>crystallize_S_incomp</w:t>
-            </w:r>
-            <w:proofErr w:type="spellEnd"/>
-            <w:r>
-              <w:rPr>
-                <w:rFonts w:cstheme="minorHAnsi"/>
-              </w:rPr>
-              <w:t>”</w:t>
-            </w:r>
-          </w:p>
-        </w:tc>
-        <w:tc>
-          <w:tcPr>
-            <w:tcW w:w="8010" w:type="dxa"/>
-          </w:tcPr>
-          <w:p>
-            <w:pPr>
-              <w:rPr>
-                <w:rFonts w:cstheme="minorHAnsi"/>
-              </w:rPr>
-            </w:pPr>
-            <w:r>
-              <w:rPr>
-                <w:rFonts w:cstheme="minorHAnsi"/>
-              </w:rPr>
-              <w:t xml:space="preserve">Calculates S left in the melt for a given </w:t>
-            </w:r>
-            <w:proofErr w:type="spellStart"/>
-            <w:r>
-              <w:rPr>
-                <w:rFonts w:cstheme="minorHAnsi"/>
-              </w:rPr>
-              <w:t>F_melt</w:t>
-            </w:r>
-            <w:proofErr w:type="spellEnd"/>
-            <w:r>
-              <w:rPr>
-                <w:rFonts w:cstheme="minorHAnsi"/>
-              </w:rPr>
-              <w:t>, assuming S is entirely incompatible</w:t>
+            <w:tcW w:w="3978" w:type="dxa"/>
+          </w:tcPr>
+          <w:p>
+            <w:pPr>
+              <w:rPr>
+                <w:rFonts w:cstheme="minorHAnsi"/>
+              </w:rPr>
+            </w:pPr>
+            <w:r>
+              <w:rPr>
+                <w:rFonts w:cstheme="minorHAnsi"/>
+              </w:rPr>
+              <w:t>“crystallize_S_incomp”</w:t>
+            </w:r>
+          </w:p>
+        </w:tc>
+        <w:tc>
+          <w:tcPr>
+            <w:tcW w:w="7200" w:type="dxa"/>
+          </w:tcPr>
+          <w:p>
+            <w:pPr>
+              <w:rPr>
+                <w:rFonts w:cstheme="minorHAnsi"/>
+              </w:rPr>
+            </w:pPr>
+            <w:r>
+              <w:rPr>
+                <w:rFonts w:cstheme="minorHAnsi"/>
+              </w:rPr>
+              <w:t>Calculates S left in the melt for a given F_melt</w:t>
+            </w:r>
+            <w:r>
+              <w:rPr>
+                <w:rFonts w:cstheme="minorHAnsi"/>
+              </w:rPr>
+              <w:t xml:space="preserve">  (</w:t>
+            </w:r>
+            <w:r>
+              <w:rPr>
+                <w:rFonts w:cstheme="minorHAnsi"/>
+              </w:rPr>
+              <w:t>assuming S is entirely incompatible</w:t>
             </w:r>
           </w:p>
         </w:tc>
@@ -4464,65 +4169,37 @@
       <w:tr>
         <w:tc>
           <w:tcPr>
-            <w:tcW w:w="3168" w:type="dxa"/>
-          </w:tcPr>
-          <w:p>
-            <w:pPr>
-              <w:rPr>
-                <w:rFonts w:cstheme="minorHAnsi"/>
-              </w:rPr>
-            </w:pPr>
-            <w:r>
-              <w:rPr>
-                <w:rFonts w:cstheme="minorHAnsi"/>
-              </w:rPr>
-              <w:t>“</w:t>
-            </w:r>
-            <w:proofErr w:type="spellStart"/>
-            <w:r>
-              <w:rPr>
-                <w:rFonts w:cstheme="minorHAnsi"/>
-              </w:rPr>
-              <w:t>calculate_mass_frac_sulf</w:t>
-            </w:r>
-            <w:proofErr w:type="spellEnd"/>
-            <w:r>
-              <w:rPr>
-                <w:rFonts w:cstheme="minorHAnsi"/>
-              </w:rPr>
-              <w:t>”</w:t>
-            </w:r>
-          </w:p>
-        </w:tc>
-        <w:tc>
-          <w:tcPr>
-            <w:tcW w:w="8010" w:type="dxa"/>
-          </w:tcPr>
-          <w:p>
-            <w:pPr>
-              <w:rPr>
-                <w:rFonts w:cstheme="minorHAnsi"/>
-              </w:rPr>
-            </w:pPr>
-            <w:r>
-              <w:rPr>
-                <w:rFonts w:cstheme="minorHAnsi"/>
-              </w:rPr>
-              <w:t xml:space="preserve">Calculates mass fraction of </w:t>
-            </w:r>
-            <w:proofErr w:type="spellStart"/>
-            <w:r>
-              <w:rPr>
-                <w:rFonts w:cstheme="minorHAnsi"/>
-              </w:rPr>
-              <w:t>sulfide</w:t>
-            </w:r>
-            <w:proofErr w:type="spellEnd"/>
-            <w:r>
-              <w:rPr>
-                <w:rFonts w:cstheme="minorHAnsi"/>
-              </w:rPr>
-              <w:t xml:space="preserve"> removed for a fractional crystallization path where the SCSS </w:t>
+            <w:tcW w:w="3978" w:type="dxa"/>
+          </w:tcPr>
+          <w:p>
+            <w:pPr>
+              <w:rPr>
+                <w:rFonts w:cstheme="minorHAnsi"/>
+              </w:rPr>
+            </w:pPr>
+            <w:r>
+              <w:rPr>
+                <w:rFonts w:cstheme="minorHAnsi"/>
+              </w:rPr>
+              <w:t>“calculate_mass_frac_sulf”</w:t>
+            </w:r>
+          </w:p>
+        </w:tc>
+        <w:tc>
+          <w:tcPr>
+            <w:tcW w:w="7200" w:type="dxa"/>
+          </w:tcPr>
+          <w:p>
+            <w:pPr>
+              <w:rPr>
+                <w:rFonts w:cstheme="minorHAnsi"/>
+              </w:rPr>
+            </w:pPr>
+            <w:r>
+              <w:rPr>
+                <w:rFonts w:cstheme="minorHAnsi"/>
+              </w:rPr>
+              <w:t xml:space="preserve">Calculates mass fraction of sulfide removed for a fractional crystallization path where the SCSS </w:t>
             </w:r>
             <w:r>
               <w:rPr>
@@ -4536,7 +4213,7 @@
       <w:tr>
         <w:tc>
           <w:tcPr>
-            <w:tcW w:w="3168" w:type="dxa"/>
+            <w:tcW w:w="3978" w:type="dxa"/>
           </w:tcPr>
           <w:p>
             <w:pPr>
@@ -4554,7 +4231,7 @@
         </w:tc>
         <w:tc>
           <w:tcPr>
-            <w:tcW w:w="8010" w:type="dxa"/>
+            <w:tcW w:w="7200" w:type="dxa"/>
           </w:tcPr>
           <w:p>
             <w:pPr>
@@ -4659,7 +4336,7 @@
       <w:tr>
         <w:tc>
           <w:tcPr>
-            <w:tcW w:w="3168" w:type="dxa"/>
+            <w:tcW w:w="3978" w:type="dxa"/>
           </w:tcPr>
           <w:p>
             <w:pPr>
@@ -4673,19 +4350,14 @@
               </w:rPr>
               <w:t>“</w:t>
             </w:r>
-            <w:proofErr w:type="spellStart"/>
-            <w:r>
-              <w:t>Lee_Wieser_sulfide_melting</w:t>
-            </w:r>
-            <w:proofErr w:type="spellEnd"/>
-            <w:r>
-              <w:t>”</w:t>
-            </w:r>
-          </w:p>
-        </w:tc>
-        <w:tc>
-          <w:tcPr>
-            <w:tcW w:w="8010" w:type="dxa"/>
+            <w:r>
+              <w:t>Lee_Wieser_sulfide_melting”</w:t>
+            </w:r>
+          </w:p>
+        </w:tc>
+        <w:tc>
+          <w:tcPr>
+            <w:tcW w:w="7200" w:type="dxa"/>
           </w:tcPr>
           <w:p>
             <w:pPr>
@@ -4701,21 +4373,178 @@
               </w:rPr>
               <w:t xml:space="preserve">Modelling of S and chalcophile element </w:t>
             </w:r>
-            <w:proofErr w:type="spellStart"/>
             <w:r>
               <w:rPr>
                 <w:rFonts w:cstheme="minorHAnsi"/>
                 <w:color w:val="000000" w:themeColor="text1"/>
               </w:rPr>
-              <w:t>behavoir</w:t>
-            </w:r>
-            <w:proofErr w:type="spellEnd"/>
+              <w:t>behaviour</w:t>
+            </w:r>
             <w:r>
               <w:rPr>
                 <w:rFonts w:cstheme="minorHAnsi"/>
                 <w:color w:val="000000" w:themeColor="text1"/>
               </w:rPr>
               <w:t xml:space="preserve"> during mantle melting.</w:t>
+            </w:r>
+          </w:p>
+        </w:tc>
+      </w:tr>
+      <w:tr>
+        <w:tc>
+          <w:tcPr>
+            <w:tcW w:w="11178" w:type="dxa"/>
+            <w:gridSpan w:val="2"/>
+          </w:tcPr>
+          <w:p>
+            <w:pPr>
+              <w:jc w:val="center"/>
+              <w:rPr>
+                <w:rFonts w:cstheme="minorHAnsi"/>
+                <w:b/>
+                <w:bCs/>
+                <w:color w:val="000000" w:themeColor="text1"/>
+              </w:rPr>
+            </w:pPr>
+            <w:r>
+              <w:rPr>
+                <w:rFonts w:cstheme="minorHAnsi"/>
+                <w:b/>
+                <w:bCs/>
+              </w:rPr>
+              <w:t>For Monte Carlo simulations</w:t>
+            </w:r>
+          </w:p>
+        </w:tc>
+      </w:tr>
+      <w:tr>
+        <w:tc>
+          <w:tcPr>
+            <w:tcW w:w="3978" w:type="dxa"/>
+          </w:tcPr>
+          <w:p>
+            <w:pPr>
+              <w:rPr>
+                <w:rFonts w:cstheme="minorHAnsi"/>
+              </w:rPr>
+            </w:pPr>
+            <w:r>
+              <w:rPr>
+                <w:rFonts w:cstheme="minorHAnsi"/>
+              </w:rPr>
+              <w:t>‘</w:t>
+            </w:r>
+            <w:r>
+              <w:t>add_noise_2_dataframes</w:t>
+            </w:r>
+            <w:r>
+              <w:t>’</w:t>
+            </w:r>
+          </w:p>
+        </w:tc>
+        <w:tc>
+          <w:tcPr>
+            <w:tcW w:w="7200" w:type="dxa"/>
+          </w:tcPr>
+          <w:p>
+            <w:pPr>
+              <w:rPr>
+                <w:rFonts w:cstheme="minorHAnsi"/>
+                <w:color w:val="000000" w:themeColor="text1"/>
+              </w:rPr>
+            </w:pPr>
+            <w:r>
+              <w:rPr>
+                <w:rFonts w:cstheme="minorHAnsi"/>
+                <w:color w:val="000000" w:themeColor="text1"/>
+              </w:rPr>
+              <w:t>Generate duplicated rows in df1 based on errors present in df2</w:t>
+            </w:r>
+          </w:p>
+        </w:tc>
+      </w:tr>
+      <w:tr>
+        <w:tc>
+          <w:tcPr>
+            <w:tcW w:w="3978" w:type="dxa"/>
+          </w:tcPr>
+          <w:p>
+            <w:pPr>
+              <w:rPr>
+                <w:rFonts w:cstheme="minorHAnsi"/>
+              </w:rPr>
+            </w:pPr>
+            <w:r>
+              <w:rPr>
+                <w:rFonts w:cstheme="minorHAnsi"/>
+              </w:rPr>
+              <w:t>‘add_noise_series’, ‘duplicate_dataframe’</w:t>
+            </w:r>
+          </w:p>
+        </w:tc>
+        <w:tc>
+          <w:tcPr>
+            <w:tcW w:w="7200" w:type="dxa"/>
+          </w:tcPr>
+          <w:p>
+            <w:pPr>
+              <w:rPr>
+                <w:rFonts w:cstheme="minorHAnsi"/>
+                <w:color w:val="000000" w:themeColor="text1"/>
+              </w:rPr>
+            </w:pPr>
+            <w:r>
+              <w:rPr>
+                <w:rFonts w:cstheme="minorHAnsi"/>
+                <w:color w:val="000000" w:themeColor="text1"/>
+              </w:rPr>
+              <w:t>Used to simulate uncertainty in specific variables</w:t>
+            </w:r>
+          </w:p>
+        </w:tc>
+      </w:tr>
+      <w:tr>
+        <w:tc>
+          <w:tcPr>
+            <w:tcW w:w="3978" w:type="dxa"/>
+          </w:tcPr>
+          <w:p>
+            <w:pPr>
+              <w:rPr>
+                <w:rFonts w:cstheme="minorHAnsi"/>
+              </w:rPr>
+            </w:pPr>
+            <w:r>
+              <w:rPr>
+                <w:rFonts w:cstheme="minorHAnsi"/>
+              </w:rPr>
+              <w:t>‘</w:t>
+            </w:r>
+            <w:r>
+              <w:t>av_noise_samples_series</w:t>
+            </w:r>
+            <w:r>
+              <w:t>’</w:t>
+            </w:r>
+          </w:p>
+        </w:tc>
+        <w:tc>
+          <w:tcPr>
+            <w:tcW w:w="7200" w:type="dxa"/>
+          </w:tcPr>
+          <w:p>
+            <w:pPr>
+              <w:rPr>
+                <w:rFonts w:cstheme="minorHAnsi"/>
+                <w:color w:val="000000" w:themeColor="text1"/>
+              </w:rPr>
+            </w:pPr>
+            <w:r>
+              <w:rPr>
+                <w:rFonts w:cstheme="minorHAnsi"/>
+                <w:color w:val="000000" w:themeColor="text1"/>
+              </w:rPr>
+              <w:t>Average outputs from Monte Carlo simulations per sample</w:t>
             </w:r>
           </w:p>
         </w:tc>
@@ -4729,7 +4558,7 @@
       </w:pPr>
     </w:p>
     <w:sectPr>
-      <w:pgSz w:w="12240" w:h="13248"/>
+      <w:pgSz w:w="12240" w:h="14400"/>
       <w:pgMar w:top="720" w:right="720" w:bottom="720" w:left="720" w:header="720" w:footer="720" w:gutter="0"/>
       <w:cols w:space="720"/>
       <w:docGrid w:linePitch="360"/>

</xml_diff>

<commit_message>
added in OM2022 to S6 docs
</commit_message>
<xml_diff>
--- a/docs/Available_Models.docx
+++ b/docs/Available_Models.docx
@@ -1,6 +1,6 @@
 
 <file path=word/document.xml><?xml version="1.0" encoding="utf-8"?>
-<w:document xmlns:wpc="http://schemas.microsoft.com/office/word/2010/wordprocessingCanvas" xmlns:cx="http://schemas.microsoft.com/office/drawing/2014/chartex" xmlns:cx1="http://schemas.microsoft.com/office/drawing/2015/9/8/chartex" xmlns:cx2="http://schemas.microsoft.com/office/drawing/2015/10/21/chartex" xmlns:cx3="http://schemas.microsoft.com/office/drawing/2016/5/9/chartex" xmlns:cx4="http://schemas.microsoft.com/office/drawing/2016/5/10/chartex" xmlns:cx5="http://schemas.microsoft.com/office/drawing/2016/5/11/chartex" xmlns:cx6="http://schemas.microsoft.com/office/drawing/2016/5/12/chartex" xmlns:cx7="http://schemas.microsoft.com/office/drawing/2016/5/13/chartex" xmlns:cx8="http://schemas.microsoft.com/office/drawing/2016/5/14/chartex" xmlns:mc="http://schemas.openxmlformats.org/markup-compatibility/2006" xmlns:aink="http://schemas.microsoft.com/office/drawing/2016/ink" xmlns:am3d="http://schemas.microsoft.com/office/drawing/2017/model3d" xmlns:o="urn:schemas-microsoft-com:office:office" xmlns:oel="http://schemas.microsoft.com/office/2019/extlst" xmlns:r="http://schemas.openxmlformats.org/officeDocument/2006/relationships" xmlns:m="http://schemas.openxmlformats.org/officeDocument/2006/math" xmlns:v="urn:schemas-microsoft-com:vml" xmlns:wp14="http://schemas.microsoft.com/office/word/2010/wordprocessingDrawing" xmlns:wp="http://schemas.openxmlformats.org/drawingml/2006/wordprocessingDrawing" xmlns:w10="urn:schemas-microsoft-com:office:word" xmlns:w="http://schemas.openxmlformats.org/wordprocessingml/2006/main" xmlns:w14="http://schemas.microsoft.com/office/word/2010/wordml" xmlns:w15="http://schemas.microsoft.com/office/word/2012/wordml" xmlns:w16cex="http://schemas.microsoft.com/office/word/2018/wordml/cex" xmlns:w16cid="http://schemas.microsoft.com/office/word/2016/wordml/cid" xmlns:w16="http://schemas.microsoft.com/office/word/2018/wordml" xmlns:w16sdtdh="http://schemas.microsoft.com/office/word/2020/wordml/sdtdatahash" xmlns:w16se="http://schemas.microsoft.com/office/word/2015/wordml/symex" xmlns:wpg="http://schemas.microsoft.com/office/word/2010/wordprocessingGroup" xmlns:wpi="http://schemas.microsoft.com/office/word/2010/wordprocessingInk" xmlns:wne="http://schemas.microsoft.com/office/word/2006/wordml" xmlns:wps="http://schemas.microsoft.com/office/word/2010/wordprocessingShape" mc:Ignorable="w14 w15 w16se w16cid w16 w16cex w16sdtdh wp14">
+<w:document xmlns:wpc="http://schemas.microsoft.com/office/word/2010/wordprocessingCanvas" xmlns:cx="http://schemas.microsoft.com/office/drawing/2014/chartex" xmlns:cx1="http://schemas.microsoft.com/office/drawing/2015/9/8/chartex" xmlns:cx2="http://schemas.microsoft.com/office/drawing/2015/10/21/chartex" xmlns:cx3="http://schemas.microsoft.com/office/drawing/2016/5/9/chartex" xmlns:cx4="http://schemas.microsoft.com/office/drawing/2016/5/10/chartex" xmlns:cx5="http://schemas.microsoft.com/office/drawing/2016/5/11/chartex" xmlns:cx6="http://schemas.microsoft.com/office/drawing/2016/5/12/chartex" xmlns:cx7="http://schemas.microsoft.com/office/drawing/2016/5/13/chartex" xmlns:cx8="http://schemas.microsoft.com/office/drawing/2016/5/14/chartex" xmlns:mc="http://schemas.openxmlformats.org/markup-compatibility/2006" xmlns:aink="http://schemas.microsoft.com/office/drawing/2016/ink" xmlns:am3d="http://schemas.microsoft.com/office/drawing/2017/model3d" xmlns:o="urn:schemas-microsoft-com:office:office" xmlns:oel="http://schemas.microsoft.com/office/2019/extlst" xmlns:r="http://schemas.openxmlformats.org/officeDocument/2006/relationships" xmlns:m="http://schemas.openxmlformats.org/officeDocument/2006/math" xmlns:v="urn:schemas-microsoft-com:vml" xmlns:wp14="http://schemas.microsoft.com/office/word/2010/wordprocessingDrawing" xmlns:wp="http://schemas.openxmlformats.org/drawingml/2006/wordprocessingDrawing" xmlns:w10="urn:schemas-microsoft-com:office:word" xmlns:w="http://schemas.openxmlformats.org/wordprocessingml/2006/main" xmlns:w14="http://schemas.microsoft.com/office/word/2010/wordml" xmlns:w15="http://schemas.microsoft.com/office/word/2012/wordml" xmlns:w16cex="http://schemas.microsoft.com/office/word/2018/wordml/cex" xmlns:w16cid="http://schemas.microsoft.com/office/word/2016/wordml/cid" xmlns:w16="http://schemas.microsoft.com/office/word/2018/wordml" xmlns:w16du="http://schemas.microsoft.com/office/word/2023/wordml/word16du" xmlns:w16sdtdh="http://schemas.microsoft.com/office/word/2020/wordml/sdtdatahash" xmlns:w16se="http://schemas.microsoft.com/office/word/2015/wordml/symex" xmlns:wpg="http://schemas.microsoft.com/office/word/2010/wordprocessingGroup" xmlns:wpi="http://schemas.microsoft.com/office/word/2010/wordprocessingInk" xmlns:wne="http://schemas.microsoft.com/office/word/2006/wordml" xmlns:wps="http://schemas.microsoft.com/office/word/2010/wordprocessingShape" mc:Ignorable="w14 w15 w16se w16cid w16 w16cex w16sdtdh wp14">
   <w:body>
     <w:tbl>
       <w:tblPr>
@@ -78,8 +78,20 @@
                 <w:sz w:val="26"/>
                 <w:szCs w:val="26"/>
               </w:rPr>
-              <w:t xml:space="preserve">                                                     Name in PySulfSat</w:t>
-            </w:r>
+              <w:t xml:space="preserve">                                                     Name in </w:t>
+            </w:r>
+            <w:proofErr w:type="spellStart"/>
+            <w:r>
+              <w:rPr>
+                <w:rFonts w:cstheme="minorHAnsi"/>
+                <w:b/>
+                <w:bCs/>
+                <w:sz w:val="26"/>
+                <w:szCs w:val="26"/>
+              </w:rPr>
+              <w:t>PySulfSat</w:t>
+            </w:r>
+            <w:proofErr w:type="spellEnd"/>
           </w:p>
         </w:tc>
         <w:tc>
@@ -158,7 +170,29 @@
                 <w:sz w:val="24"/>
                 <w:szCs w:val="24"/>
               </w:rPr>
-              <w:t>T-sens?</w:t>
+              <w:t>T-</w:t>
+            </w:r>
+            <w:proofErr w:type="spellStart"/>
+            <w:r>
+              <w:rPr>
+                <w:rFonts w:cstheme="minorHAnsi"/>
+                <w:b/>
+                <w:bCs/>
+                <w:sz w:val="24"/>
+                <w:szCs w:val="24"/>
+              </w:rPr>
+              <w:t>sens</w:t>
+            </w:r>
+            <w:proofErr w:type="spellEnd"/>
+            <w:r>
+              <w:rPr>
+                <w:rFonts w:cstheme="minorHAnsi"/>
+                <w:b/>
+                <w:bCs/>
+                <w:sz w:val="24"/>
+                <w:szCs w:val="24"/>
+              </w:rPr>
+              <w:t>?</w:t>
             </w:r>
           </w:p>
         </w:tc>
@@ -188,7 +222,29 @@
                 <w:sz w:val="24"/>
                 <w:szCs w:val="24"/>
               </w:rPr>
-              <w:t>P-sens?</w:t>
+              <w:t>P-</w:t>
+            </w:r>
+            <w:proofErr w:type="spellStart"/>
+            <w:r>
+              <w:rPr>
+                <w:rFonts w:cstheme="minorHAnsi"/>
+                <w:b/>
+                <w:bCs/>
+                <w:sz w:val="24"/>
+                <w:szCs w:val="24"/>
+              </w:rPr>
+              <w:t>sens</w:t>
+            </w:r>
+            <w:proofErr w:type="spellEnd"/>
+            <w:r>
+              <w:rPr>
+                <w:rFonts w:cstheme="minorHAnsi"/>
+                <w:b/>
+                <w:bCs/>
+                <w:sz w:val="24"/>
+                <w:szCs w:val="24"/>
+              </w:rPr>
+              <w:t>?</w:t>
             </w:r>
           </w:p>
         </w:tc>
@@ -340,6 +396,7 @@
                 <w:szCs w:val="24"/>
               </w:rPr>
             </w:pPr>
+            <w:proofErr w:type="spellStart"/>
             <w:r>
               <w:rPr>
                 <w:rFonts w:cstheme="minorHAnsi"/>
@@ -348,7 +405,18 @@
                 <w:sz w:val="24"/>
                 <w:szCs w:val="24"/>
               </w:rPr>
-              <w:t>Sulfide/Sulfate comp?</w:t>
+              <w:t>Sulfide</w:t>
+            </w:r>
+            <w:proofErr w:type="spellEnd"/>
+            <w:r>
+              <w:rPr>
+                <w:rFonts w:cstheme="minorHAnsi"/>
+                <w:b/>
+                <w:bCs/>
+                <w:sz w:val="24"/>
+                <w:szCs w:val="24"/>
+              </w:rPr>
+              <w:t>/Sulfate comp?</w:t>
             </w:r>
           </w:p>
         </w:tc>
@@ -460,7 +528,25 @@
                 <w:sz w:val="20"/>
                 <w:szCs w:val="20"/>
               </w:rPr>
-              <w:t>“calculate_CD2019_SCAS”</w:t>
+              <w:t>“</w:t>
+            </w:r>
+            <w:proofErr w:type="gramStart"/>
+            <w:r>
+              <w:rPr>
+                <w:rFonts w:cstheme="minorHAnsi"/>
+                <w:sz w:val="20"/>
+                <w:szCs w:val="20"/>
+              </w:rPr>
+              <w:t>calculate</w:t>
+            </w:r>
+            <w:proofErr w:type="gramEnd"/>
+            <w:r>
+              <w:rPr>
+                <w:rFonts w:cstheme="minorHAnsi"/>
+                <w:sz w:val="20"/>
+                <w:szCs w:val="20"/>
+              </w:rPr>
+              <w:t>_CD2019_SCAS”</w:t>
             </w:r>
           </w:p>
         </w:tc>
@@ -641,13 +727,41 @@
                 <w:szCs w:val="20"/>
               </w:rPr>
             </w:pPr>
-            <w:r>
-              <w:rPr>
-                <w:rFonts w:cstheme="minorHAnsi"/>
-                <w:sz w:val="20"/>
-                <w:szCs w:val="20"/>
-              </w:rPr>
-              <w:t>Zajacz &amp; Tsay (2019)</w:t>
+            <w:proofErr w:type="spellStart"/>
+            <w:r>
+              <w:rPr>
+                <w:rFonts w:cstheme="minorHAnsi"/>
+                <w:sz w:val="20"/>
+                <w:szCs w:val="20"/>
+              </w:rPr>
+              <w:t>Zajacz</w:t>
+            </w:r>
+            <w:proofErr w:type="spellEnd"/>
+            <w:r>
+              <w:rPr>
+                <w:rFonts w:cstheme="minorHAnsi"/>
+                <w:sz w:val="20"/>
+                <w:szCs w:val="20"/>
+              </w:rPr>
+              <w:t xml:space="preserve"> &amp; </w:t>
+            </w:r>
+            <w:proofErr w:type="spellStart"/>
+            <w:r>
+              <w:rPr>
+                <w:rFonts w:cstheme="minorHAnsi"/>
+                <w:sz w:val="20"/>
+                <w:szCs w:val="20"/>
+              </w:rPr>
+              <w:t>Tsay</w:t>
+            </w:r>
+            <w:proofErr w:type="spellEnd"/>
+            <w:r>
+              <w:rPr>
+                <w:rFonts w:cstheme="minorHAnsi"/>
+                <w:sz w:val="20"/>
+                <w:szCs w:val="20"/>
+              </w:rPr>
+              <w:t xml:space="preserve"> (2019)</w:t>
             </w:r>
           </w:p>
         </w:tc>
@@ -669,7 +783,25 @@
                 <w:sz w:val="20"/>
                 <w:szCs w:val="20"/>
               </w:rPr>
-              <w:t>“calculate_ZT2022_SCAS”</w:t>
+              <w:t>“</w:t>
+            </w:r>
+            <w:proofErr w:type="gramStart"/>
+            <w:r>
+              <w:rPr>
+                <w:rFonts w:cstheme="minorHAnsi"/>
+                <w:sz w:val="20"/>
+                <w:szCs w:val="20"/>
+              </w:rPr>
+              <w:t>calculate</w:t>
+            </w:r>
+            <w:proofErr w:type="gramEnd"/>
+            <w:r>
+              <w:rPr>
+                <w:rFonts w:cstheme="minorHAnsi"/>
+                <w:sz w:val="20"/>
+                <w:szCs w:val="20"/>
+              </w:rPr>
+              <w:t>_ZT2022_SCAS”</w:t>
             </w:r>
           </w:p>
         </w:tc>
@@ -910,7 +1042,25 @@
                 <w:sz w:val="20"/>
                 <w:szCs w:val="20"/>
               </w:rPr>
-              <w:t>“calculate_M</w:t>
+              <w:t>“</w:t>
+            </w:r>
+            <w:proofErr w:type="gramStart"/>
+            <w:r>
+              <w:rPr>
+                <w:rFonts w:cstheme="minorHAnsi"/>
+                <w:sz w:val="20"/>
+                <w:szCs w:val="20"/>
+              </w:rPr>
+              <w:t>calculate</w:t>
+            </w:r>
+            <w:proofErr w:type="gramEnd"/>
+            <w:r>
+              <w:rPr>
+                <w:rFonts w:cstheme="minorHAnsi"/>
+                <w:sz w:val="20"/>
+                <w:szCs w:val="20"/>
+              </w:rPr>
+              <w:t>_M</w:t>
             </w:r>
             <w:r>
               <w:rPr>
@@ -1196,7 +1346,25 @@
                 <w:sz w:val="20"/>
                 <w:szCs w:val="20"/>
               </w:rPr>
-              <w:t>“calculate_LiZhang2022_SCSS”</w:t>
+              <w:t>“</w:t>
+            </w:r>
+            <w:proofErr w:type="gramStart"/>
+            <w:r>
+              <w:rPr>
+                <w:rFonts w:cstheme="minorHAnsi"/>
+                <w:sz w:val="20"/>
+                <w:szCs w:val="20"/>
+              </w:rPr>
+              <w:t>calculate</w:t>
+            </w:r>
+            <w:proofErr w:type="gramEnd"/>
+            <w:r>
+              <w:rPr>
+                <w:rFonts w:cstheme="minorHAnsi"/>
+                <w:sz w:val="20"/>
+                <w:szCs w:val="20"/>
+              </w:rPr>
+              <w:t>_LiZhang2022_SCSS”</w:t>
             </w:r>
           </w:p>
         </w:tc>
@@ -1417,7 +1585,25 @@
                 <w:sz w:val="20"/>
                 <w:szCs w:val="20"/>
               </w:rPr>
-              <w:t>“calculate_B2021_SCSS”</w:t>
+              <w:t>“</w:t>
+            </w:r>
+            <w:proofErr w:type="gramStart"/>
+            <w:r>
+              <w:rPr>
+                <w:rFonts w:cstheme="minorHAnsi"/>
+                <w:sz w:val="20"/>
+                <w:szCs w:val="20"/>
+              </w:rPr>
+              <w:t>calculate</w:t>
+            </w:r>
+            <w:proofErr w:type="gramEnd"/>
+            <w:r>
+              <w:rPr>
+                <w:rFonts w:cstheme="minorHAnsi"/>
+                <w:sz w:val="20"/>
+                <w:szCs w:val="20"/>
+              </w:rPr>
+              <w:t>_B2021_SCSS”</w:t>
             </w:r>
           </w:p>
         </w:tc>
@@ -1638,7 +1824,25 @@
                 <w:sz w:val="20"/>
                 <w:szCs w:val="20"/>
               </w:rPr>
-              <w:t>“calculate_O2021_SCSS”</w:t>
+              <w:t>“</w:t>
+            </w:r>
+            <w:proofErr w:type="gramStart"/>
+            <w:r>
+              <w:rPr>
+                <w:rFonts w:cstheme="minorHAnsi"/>
+                <w:sz w:val="20"/>
+                <w:szCs w:val="20"/>
+              </w:rPr>
+              <w:t>calculate</w:t>
+            </w:r>
+            <w:proofErr w:type="gramEnd"/>
+            <w:r>
+              <w:rPr>
+                <w:rFonts w:cstheme="minorHAnsi"/>
+                <w:sz w:val="20"/>
+                <w:szCs w:val="20"/>
+              </w:rPr>
+              <w:t>_O2021_SCSS”</w:t>
             </w:r>
           </w:p>
         </w:tc>
@@ -1829,7 +2033,34 @@
                 <w:sz w:val="20"/>
                 <w:szCs w:val="20"/>
               </w:rPr>
-              <w:t>O’Neill and Mavrogenes (2022)</w:t>
+              <w:t xml:space="preserve">O’Neill and </w:t>
+            </w:r>
+            <w:proofErr w:type="spellStart"/>
+            <w:r>
+              <w:rPr>
+                <w:rFonts w:cstheme="minorHAnsi"/>
+                <w:sz w:val="20"/>
+                <w:szCs w:val="20"/>
+              </w:rPr>
+              <w:t>Mavrogenes</w:t>
+            </w:r>
+            <w:proofErr w:type="spellEnd"/>
+            <w:r>
+              <w:rPr>
+                <w:rFonts w:cstheme="minorHAnsi"/>
+                <w:sz w:val="20"/>
+                <w:szCs w:val="20"/>
+              </w:rPr>
+              <w:t xml:space="preserve"> (</w:t>
+            </w:r>
+            <w:proofErr w:type="gramStart"/>
+            <w:r>
+              <w:rPr>
+                <w:rFonts w:cstheme="minorHAnsi"/>
+                <w:sz w:val="20"/>
+                <w:szCs w:val="20"/>
+              </w:rPr>
+              <w:t>2022)</w:t>
             </w:r>
             <w:r>
               <w:rPr>
@@ -1838,7 +2069,17 @@
                 <w:szCs w:val="20"/>
                 <w:vertAlign w:val="superscript"/>
               </w:rPr>
-              <w:t>*1</w:t>
+              <w:t>*</w:t>
+            </w:r>
+            <w:proofErr w:type="gramEnd"/>
+            <w:r>
+              <w:rPr>
+                <w:rFonts w:cstheme="minorHAnsi"/>
+                <w:sz w:val="20"/>
+                <w:szCs w:val="20"/>
+                <w:vertAlign w:val="superscript"/>
+              </w:rPr>
+              <w:t>1</w:t>
             </w:r>
           </w:p>
         </w:tc>
@@ -1860,7 +2101,25 @@
                 <w:sz w:val="20"/>
                 <w:szCs w:val="20"/>
               </w:rPr>
-              <w:t>“calculate_OM2022_SCSS”</w:t>
+              <w:t>“</w:t>
+            </w:r>
+            <w:proofErr w:type="gramStart"/>
+            <w:r>
+              <w:rPr>
+                <w:rFonts w:cstheme="minorHAnsi"/>
+                <w:sz w:val="20"/>
+                <w:szCs w:val="20"/>
+              </w:rPr>
+              <w:t>calculate</w:t>
+            </w:r>
+            <w:proofErr w:type="gramEnd"/>
+            <w:r>
+              <w:rPr>
+                <w:rFonts w:cstheme="minorHAnsi"/>
+                <w:sz w:val="20"/>
+                <w:szCs w:val="20"/>
+              </w:rPr>
+              <w:t>_OM2022_SCSS”</w:t>
             </w:r>
           </w:p>
         </w:tc>
@@ -2081,7 +2340,25 @@
                 <w:sz w:val="20"/>
                 <w:szCs w:val="20"/>
               </w:rPr>
-              <w:t>“calculate_Liu2021_SCSS”</w:t>
+              <w:t>“</w:t>
+            </w:r>
+            <w:proofErr w:type="gramStart"/>
+            <w:r>
+              <w:rPr>
+                <w:rFonts w:cstheme="minorHAnsi"/>
+                <w:sz w:val="20"/>
+                <w:szCs w:val="20"/>
+              </w:rPr>
+              <w:t>calculate</w:t>
+            </w:r>
+            <w:proofErr w:type="gramEnd"/>
+            <w:r>
+              <w:rPr>
+                <w:rFonts w:cstheme="minorHAnsi"/>
+                <w:sz w:val="20"/>
+                <w:szCs w:val="20"/>
+              </w:rPr>
+              <w:t>_Liu2021_SCSS”</w:t>
             </w:r>
           </w:p>
         </w:tc>
@@ -2302,7 +2579,25 @@
                 <w:sz w:val="20"/>
                 <w:szCs w:val="20"/>
               </w:rPr>
-              <w:t>“calculate_S2017_SCSS”</w:t>
+              <w:t>“</w:t>
+            </w:r>
+            <w:proofErr w:type="gramStart"/>
+            <w:r>
+              <w:rPr>
+                <w:rFonts w:cstheme="minorHAnsi"/>
+                <w:sz w:val="20"/>
+                <w:szCs w:val="20"/>
+              </w:rPr>
+              <w:t>calculate</w:t>
+            </w:r>
+            <w:proofErr w:type="gramEnd"/>
+            <w:r>
+              <w:rPr>
+                <w:rFonts w:cstheme="minorHAnsi"/>
+                <w:sz w:val="20"/>
+                <w:szCs w:val="20"/>
+              </w:rPr>
+              <w:t>_S2017_SCSS”</w:t>
             </w:r>
           </w:p>
         </w:tc>
@@ -2523,7 +2818,25 @@
                 <w:sz w:val="20"/>
                 <w:szCs w:val="20"/>
               </w:rPr>
-              <w:t>“calculate_F2015_SCSS”</w:t>
+              <w:t>“</w:t>
+            </w:r>
+            <w:proofErr w:type="gramStart"/>
+            <w:r>
+              <w:rPr>
+                <w:rFonts w:cstheme="minorHAnsi"/>
+                <w:sz w:val="20"/>
+                <w:szCs w:val="20"/>
+              </w:rPr>
+              <w:t>calculate</w:t>
+            </w:r>
+            <w:proofErr w:type="gramEnd"/>
+            <w:r>
+              <w:rPr>
+                <w:rFonts w:cstheme="minorHAnsi"/>
+                <w:sz w:val="20"/>
+                <w:szCs w:val="20"/>
+              </w:rPr>
+              <w:t>_F2015_SCSS”</w:t>
             </w:r>
           </w:p>
         </w:tc>
@@ -2722,6 +3035,7 @@
                 <w:szCs w:val="24"/>
               </w:rPr>
             </w:pPr>
+            <w:proofErr w:type="spellStart"/>
             <w:r>
               <w:rPr>
                 <w:rFonts w:cstheme="minorHAnsi"/>
@@ -2731,7 +3045,19 @@
                 <w:sz w:val="24"/>
                 <w:szCs w:val="24"/>
               </w:rPr>
-              <w:t>Sulfide composition models</w:t>
+              <w:t>Sulfide</w:t>
+            </w:r>
+            <w:proofErr w:type="spellEnd"/>
+            <w:r>
+              <w:rPr>
+                <w:rFonts w:cstheme="minorHAnsi"/>
+                <w:b/>
+                <w:bCs/>
+                <w:color w:val="000000" w:themeColor="text1"/>
+                <w:sz w:val="24"/>
+                <w:szCs w:val="24"/>
+              </w:rPr>
+              <w:t xml:space="preserve"> composition models</w:t>
             </w:r>
           </w:p>
         </w:tc>
@@ -2777,7 +3103,25 @@
                 <w:sz w:val="20"/>
                 <w:szCs w:val="20"/>
               </w:rPr>
-              <w:t>“Calc_ONeill”</w:t>
+              <w:t>“</w:t>
+            </w:r>
+            <w:proofErr w:type="spellStart"/>
+            <w:r>
+              <w:rPr>
+                <w:rFonts w:cstheme="minorHAnsi"/>
+                <w:sz w:val="20"/>
+                <w:szCs w:val="20"/>
+              </w:rPr>
+              <w:t>Calc_ONeill</w:t>
+            </w:r>
+            <w:proofErr w:type="spellEnd"/>
+            <w:r>
+              <w:rPr>
+                <w:rFonts w:cstheme="minorHAnsi"/>
+                <w:sz w:val="20"/>
+                <w:szCs w:val="20"/>
+              </w:rPr>
+              <w:t>”</w:t>
             </w:r>
           </w:p>
         </w:tc>
@@ -2976,7 +3320,25 @@
                 <w:sz w:val="20"/>
                 <w:szCs w:val="20"/>
               </w:rPr>
-              <w:t xml:space="preserve"> Kiseeva et al. (2015) </w:t>
+              <w:t xml:space="preserve"> </w:t>
+            </w:r>
+            <w:proofErr w:type="spellStart"/>
+            <w:r>
+              <w:rPr>
+                <w:rFonts w:cstheme="minorHAnsi"/>
+                <w:sz w:val="20"/>
+                <w:szCs w:val="20"/>
+              </w:rPr>
+              <w:t>Kiseeva</w:t>
+            </w:r>
+            <w:proofErr w:type="spellEnd"/>
+            <w:r>
+              <w:rPr>
+                <w:rFonts w:cstheme="minorHAnsi"/>
+                <w:sz w:val="20"/>
+                <w:szCs w:val="20"/>
+              </w:rPr>
+              <w:t xml:space="preserve"> et al. (2015) </w:t>
             </w:r>
           </w:p>
         </w:tc>
@@ -2998,7 +3360,25 @@
                 <w:sz w:val="20"/>
                 <w:szCs w:val="20"/>
               </w:rPr>
-              <w:t>“Calc_Smythe”</w:t>
+              <w:t>“</w:t>
+            </w:r>
+            <w:proofErr w:type="spellStart"/>
+            <w:r>
+              <w:rPr>
+                <w:rFonts w:cstheme="minorHAnsi"/>
+                <w:sz w:val="20"/>
+                <w:szCs w:val="20"/>
+              </w:rPr>
+              <w:t>Calc_Smythe</w:t>
+            </w:r>
+            <w:proofErr w:type="spellEnd"/>
+            <w:r>
+              <w:rPr>
+                <w:rFonts w:cstheme="minorHAnsi"/>
+                <w:sz w:val="20"/>
+                <w:szCs w:val="20"/>
+              </w:rPr>
+              <w:t>”</w:t>
             </w:r>
           </w:p>
         </w:tc>
@@ -3267,8 +3647,20 @@
                 <w:sz w:val="24"/>
                 <w:szCs w:val="24"/>
               </w:rPr>
-              <w:t>Name in PySulfSat</w:t>
-            </w:r>
+              <w:t xml:space="preserve">Name in </w:t>
+            </w:r>
+            <w:proofErr w:type="spellStart"/>
+            <w:r>
+              <w:rPr>
+                <w:rFonts w:cstheme="minorHAnsi"/>
+                <w:b/>
+                <w:bCs/>
+                <w:sz w:val="24"/>
+                <w:szCs w:val="24"/>
+              </w:rPr>
+              <w:t>PySulfSat</w:t>
+            </w:r>
+            <w:proofErr w:type="spellEnd"/>
           </w:p>
         </w:tc>
         <w:tc>
@@ -3343,7 +3735,21 @@
               <w:rPr>
                 <w:rFonts w:cstheme="minorHAnsi"/>
               </w:rPr>
-              <w:t>“calculate_S6St_Jugo2010_eq10”</w:t>
+              <w:t>“</w:t>
+            </w:r>
+            <w:proofErr w:type="gramStart"/>
+            <w:r>
+              <w:rPr>
+                <w:rFonts w:cstheme="minorHAnsi"/>
+              </w:rPr>
+              <w:t>calculate</w:t>
+            </w:r>
+            <w:proofErr w:type="gramEnd"/>
+            <w:r>
+              <w:rPr>
+                <w:rFonts w:cstheme="minorHAnsi"/>
+              </w:rPr>
+              <w:t>_S6St_Jugo2010_eq10”</w:t>
             </w:r>
           </w:p>
         </w:tc>
@@ -3403,7 +3809,21 @@
               <w:rPr>
                 <w:rFonts w:cstheme="minorHAnsi"/>
               </w:rPr>
-              <w:t>“calculate_S6St_Nash2019”</w:t>
+              <w:t>“</w:t>
+            </w:r>
+            <w:proofErr w:type="gramStart"/>
+            <w:r>
+              <w:rPr>
+                <w:rFonts w:cstheme="minorHAnsi"/>
+              </w:rPr>
+              <w:t>calculate</w:t>
+            </w:r>
+            <w:proofErr w:type="gramEnd"/>
+            <w:r>
+              <w:rPr>
+                <w:rFonts w:cstheme="minorHAnsi"/>
+              </w:rPr>
+              <w:t>_S6St_Nash2019”</w:t>
             </w:r>
           </w:p>
         </w:tc>
@@ -3481,7 +3901,21 @@
               <w:rPr>
                 <w:rFonts w:cstheme="minorHAnsi"/>
               </w:rPr>
-              <w:t>O’Neill and Mavrogenes (2022)</w:t>
+              <w:t xml:space="preserve">O’Neill and </w:t>
+            </w:r>
+            <w:proofErr w:type="spellStart"/>
+            <w:r>
+              <w:rPr>
+                <w:rFonts w:cstheme="minorHAnsi"/>
+              </w:rPr>
+              <w:t>Mavrogenes</w:t>
+            </w:r>
+            <w:proofErr w:type="spellEnd"/>
+            <w:r>
+              <w:rPr>
+                <w:rFonts w:cstheme="minorHAnsi"/>
+              </w:rPr>
+              <w:t xml:space="preserve"> (2022)</w:t>
             </w:r>
           </w:p>
         </w:tc>
@@ -3501,8 +3935,13 @@
               </w:rPr>
               <w:t>“</w:t>
             </w:r>
-            <w:r>
-              <w:t>calculate_OM2022_S6St</w:t>
+            <w:proofErr w:type="gramStart"/>
+            <w:r>
+              <w:t>calculate</w:t>
+            </w:r>
+            <w:proofErr w:type="gramEnd"/>
+            <w:r>
+              <w:t>_OM2022_S6St</w:t>
             </w:r>
             <w:r>
               <w:rPr>
@@ -3712,8 +4151,20 @@
                 <w:sz w:val="26"/>
                 <w:szCs w:val="26"/>
               </w:rPr>
-              <w:t>Name in PySulfSat</w:t>
-            </w:r>
+              <w:t xml:space="preserve">Name in </w:t>
+            </w:r>
+            <w:proofErr w:type="spellStart"/>
+            <w:r>
+              <w:rPr>
+                <w:rFonts w:cstheme="minorHAnsi"/>
+                <w:b/>
+                <w:bCs/>
+                <w:sz w:val="26"/>
+                <w:szCs w:val="26"/>
+              </w:rPr>
+              <w:t>PySulfSat</w:t>
+            </w:r>
+            <w:proofErr w:type="spellEnd"/>
           </w:p>
         </w:tc>
         <w:tc>
@@ -3767,7 +4218,29 @@
               <w:rPr>
                 <w:rFonts w:cstheme="minorHAnsi"/>
               </w:rPr>
-              <w:t>“calculate_SCSS_Total”</w:t>
+              <w:t>“</w:t>
+            </w:r>
+            <w:proofErr w:type="spellStart"/>
+            <w:proofErr w:type="gramStart"/>
+            <w:r>
+              <w:rPr>
+                <w:rFonts w:cstheme="minorHAnsi"/>
+              </w:rPr>
+              <w:t>calculate</w:t>
+            </w:r>
+            <w:proofErr w:type="gramEnd"/>
+            <w:r>
+              <w:rPr>
+                <w:rFonts w:cstheme="minorHAnsi"/>
+              </w:rPr>
+              <w:t>_SCSS_Total</w:t>
+            </w:r>
+            <w:proofErr w:type="spellEnd"/>
+            <w:r>
+              <w:rPr>
+                <w:rFonts w:cstheme="minorHAnsi"/>
+              </w:rPr>
+              <w:t>”</w:t>
             </w:r>
           </w:p>
         </w:tc>
@@ -3853,7 +4326,21 @@
               <w:rPr>
                 <w:rFonts w:cstheme="minorHAnsi"/>
               </w:rPr>
-              <w:t>“Calculate_SCAS_Total”</w:t>
+              <w:t>“</w:t>
+            </w:r>
+            <w:proofErr w:type="spellStart"/>
+            <w:r>
+              <w:rPr>
+                <w:rFonts w:cstheme="minorHAnsi"/>
+              </w:rPr>
+              <w:t>Calculate_SCAS_Total</w:t>
+            </w:r>
+            <w:proofErr w:type="spellEnd"/>
+            <w:r>
+              <w:rPr>
+                <w:rFonts w:cstheme="minorHAnsi"/>
+              </w:rPr>
+              <w:t>”</w:t>
             </w:r>
           </w:p>
         </w:tc>
@@ -3939,7 +4426,21 @@
               <w:rPr>
                 <w:rFonts w:cstheme="minorHAnsi"/>
               </w:rPr>
-              <w:t>“Calculate_S_Total_SCSS_SCAS”</w:t>
+              <w:t>“</w:t>
+            </w:r>
+            <w:proofErr w:type="spellStart"/>
+            <w:r>
+              <w:rPr>
+                <w:rFonts w:cstheme="minorHAnsi"/>
+              </w:rPr>
+              <w:t>Calculate_S_Total_SCSS_SCAS</w:t>
+            </w:r>
+            <w:proofErr w:type="spellEnd"/>
+            <w:r>
+              <w:rPr>
+                <w:rFonts w:cstheme="minorHAnsi"/>
+              </w:rPr>
+              <w:t>”</w:t>
             </w:r>
           </w:p>
         </w:tc>
@@ -3996,7 +4497,7 @@
                 <w:color w:val="202124"/>
                 <w:shd w:val="clear" w:color="auto" w:fill="FFFFFF"/>
               </w:rPr>
-              <w:t>,  S</w:t>
+              <w:t>, S</w:t>
             </w:r>
             <w:r>
               <w:rPr>
@@ -4048,6 +4549,7 @@
               </w:rPr>
               <w:t xml:space="preserve">model </w:t>
             </w:r>
+            <w:proofErr w:type="gramStart"/>
             <w:r>
               <w:rPr>
                 <w:rFonts w:cstheme="minorHAnsi"/>
@@ -4064,13 +4566,54 @@
               </w:rPr>
               <w:t xml:space="preserve"> ’</w:t>
             </w:r>
+            <w:proofErr w:type="gramEnd"/>
             <w:r>
               <w:rPr>
                 <w:rFonts w:cstheme="minorHAnsi"/>
                 <w:color w:val="202124"/>
                 <w:shd w:val="clear" w:color="auto" w:fill="FFFFFF"/>
               </w:rPr>
-              <w:t>Nash’, ‘Jugo’ or ‘Kleinsasser’</w:t>
+              <w:t>Nash’, ‘Jugo’</w:t>
+            </w:r>
+            <w:r>
+              <w:rPr>
+                <w:rFonts w:cstheme="minorHAnsi"/>
+                <w:color w:val="202124"/>
+                <w:shd w:val="clear" w:color="auto" w:fill="FFFFFF"/>
+              </w:rPr>
+              <w:t>, ‘</w:t>
+            </w:r>
+            <w:r>
+              <w:t>OM2022</w:t>
+            </w:r>
+            <w:r>
+              <w:t>’,</w:t>
+            </w:r>
+            <w:r>
+              <w:rPr>
+                <w:rFonts w:cstheme="minorHAnsi"/>
+                <w:color w:val="202124"/>
+                <w:shd w:val="clear" w:color="auto" w:fill="FFFFFF"/>
+              </w:rPr>
+              <w:t xml:space="preserve"> ‘</w:t>
+            </w:r>
+            <w:proofErr w:type="spellStart"/>
+            <w:r>
+              <w:rPr>
+                <w:rFonts w:cstheme="minorHAnsi"/>
+                <w:color w:val="202124"/>
+                <w:shd w:val="clear" w:color="auto" w:fill="FFFFFF"/>
+              </w:rPr>
+              <w:t>Kleinsasser</w:t>
+            </w:r>
+            <w:proofErr w:type="spellEnd"/>
+            <w:r>
+              <w:rPr>
+                <w:rFonts w:cstheme="minorHAnsi"/>
+                <w:color w:val="202124"/>
+                <w:shd w:val="clear" w:color="auto" w:fill="FFFFFF"/>
+              </w:rPr>
+              <w:t>’</w:t>
             </w:r>
             <w:r>
               <w:rPr>
@@ -4131,7 +4674,29 @@
               <w:rPr>
                 <w:rFonts w:cstheme="minorHAnsi"/>
               </w:rPr>
-              <w:t>“crystallize_S_incomp”</w:t>
+              <w:t>“</w:t>
+            </w:r>
+            <w:proofErr w:type="spellStart"/>
+            <w:proofErr w:type="gramStart"/>
+            <w:r>
+              <w:rPr>
+                <w:rFonts w:cstheme="minorHAnsi"/>
+              </w:rPr>
+              <w:t>crystallize</w:t>
+            </w:r>
+            <w:proofErr w:type="gramEnd"/>
+            <w:r>
+              <w:rPr>
+                <w:rFonts w:cstheme="minorHAnsi"/>
+              </w:rPr>
+              <w:t>_S_incomp</w:t>
+            </w:r>
+            <w:proofErr w:type="spellEnd"/>
+            <w:r>
+              <w:rPr>
+                <w:rFonts w:cstheme="minorHAnsi"/>
+              </w:rPr>
+              <w:t>”</w:t>
             </w:r>
           </w:p>
         </w:tc>
@@ -4149,14 +4714,38 @@
               <w:rPr>
                 <w:rFonts w:cstheme="minorHAnsi"/>
               </w:rPr>
-              <w:t>Calculates S left in the melt for a given F_melt</w:t>
-            </w:r>
-            <w:r>
-              <w:rPr>
-                <w:rFonts w:cstheme="minorHAnsi"/>
-              </w:rPr>
-              <w:t xml:space="preserve">  (</w:t>
-            </w:r>
+              <w:t xml:space="preserve">Calculates S left in the melt for a given </w:t>
+            </w:r>
+            <w:proofErr w:type="spellStart"/>
+            <w:proofErr w:type="gramStart"/>
+            <w:r>
+              <w:rPr>
+                <w:rFonts w:cstheme="minorHAnsi"/>
+              </w:rPr>
+              <w:t>F</w:t>
+            </w:r>
+            <w:r>
+              <w:rPr>
+                <w:rFonts w:cstheme="minorHAnsi"/>
+                <w:vertAlign w:val="subscript"/>
+              </w:rPr>
+              <w:t>melt</w:t>
+            </w:r>
+            <w:proofErr w:type="spellEnd"/>
+            <w:r>
+              <w:rPr>
+                <w:rFonts w:cstheme="minorHAnsi"/>
+                <w:vertAlign w:val="subscript"/>
+              </w:rPr>
+              <w:t xml:space="preserve"> </w:t>
+            </w:r>
+            <w:r>
+              <w:rPr>
+                <w:rFonts w:cstheme="minorHAnsi"/>
+              </w:rPr>
+              <w:t xml:space="preserve"> (</w:t>
+            </w:r>
+            <w:proofErr w:type="gramEnd"/>
             <w:r>
               <w:rPr>
                 <w:rFonts w:cstheme="minorHAnsi"/>
@@ -4181,7 +4770,29 @@
               <w:rPr>
                 <w:rFonts w:cstheme="minorHAnsi"/>
               </w:rPr>
-              <w:t>“calculate_mass_frac_sulf”</w:t>
+              <w:t>“</w:t>
+            </w:r>
+            <w:proofErr w:type="spellStart"/>
+            <w:proofErr w:type="gramStart"/>
+            <w:r>
+              <w:rPr>
+                <w:rFonts w:cstheme="minorHAnsi"/>
+              </w:rPr>
+              <w:t>calculate</w:t>
+            </w:r>
+            <w:proofErr w:type="gramEnd"/>
+            <w:r>
+              <w:rPr>
+                <w:rFonts w:cstheme="minorHAnsi"/>
+              </w:rPr>
+              <w:t>_mass_frac_sulf</w:t>
+            </w:r>
+            <w:proofErr w:type="spellEnd"/>
+            <w:r>
+              <w:rPr>
+                <w:rFonts w:cstheme="minorHAnsi"/>
+              </w:rPr>
+              <w:t>”</w:t>
             </w:r>
           </w:p>
         </w:tc>
@@ -4199,13 +4810,33 @@
               <w:rPr>
                 <w:rFonts w:cstheme="minorHAnsi"/>
               </w:rPr>
-              <w:t xml:space="preserve">Calculates mass fraction of sulfide removed for a fractional crystallization path where the SCSS </w:t>
-            </w:r>
-            <w:r>
-              <w:rPr>
-                <w:rFonts w:cstheme="minorHAnsi"/>
-              </w:rPr>
-              <w:t>is modelled</w:t>
+              <w:t xml:space="preserve">Calculates mass fraction of </w:t>
+            </w:r>
+            <w:proofErr w:type="spellStart"/>
+            <w:r>
+              <w:rPr>
+                <w:rFonts w:cstheme="minorHAnsi"/>
+              </w:rPr>
+              <w:t>sulfide</w:t>
+            </w:r>
+            <w:proofErr w:type="spellEnd"/>
+            <w:r>
+              <w:rPr>
+                <w:rFonts w:cstheme="minorHAnsi"/>
+              </w:rPr>
+              <w:t xml:space="preserve"> removed </w:t>
+            </w:r>
+            <w:r>
+              <w:rPr>
+                <w:rFonts w:cstheme="minorHAnsi"/>
+              </w:rPr>
+              <w:t>for a model of changes in SCSS with</w:t>
+            </w:r>
+            <w:r>
+              <w:rPr>
+                <w:rFonts w:cstheme="minorHAnsi"/>
+              </w:rPr>
+              <w:t xml:space="preserve"> fractional crystallization </w:t>
             </w:r>
           </w:p>
         </w:tc>
@@ -4225,7 +4856,33 @@
               <w:rPr>
                 <w:rFonts w:cstheme="minorHAnsi"/>
               </w:rPr>
-              <w:t>“convert_d34_to_3432S”</w:t>
+              <w:t>“</w:t>
+            </w:r>
+            <w:proofErr w:type="gramStart"/>
+            <w:r>
+              <w:rPr>
+                <w:rFonts w:cstheme="minorHAnsi"/>
+              </w:rPr>
+              <w:t>convert</w:t>
+            </w:r>
+            <w:proofErr w:type="gramEnd"/>
+            <w:r>
+              <w:rPr>
+                <w:rFonts w:cstheme="minorHAnsi"/>
+              </w:rPr>
+              <w:t>_d34_to_3432S”</w:t>
+            </w:r>
+            <w:r>
+              <w:rPr>
+                <w:rFonts w:cstheme="minorHAnsi"/>
+              </w:rPr>
+              <w:t>, “</w:t>
+            </w:r>
+            <w:r>
+              <w:t>convert_3432S_to_d34</w:t>
+            </w:r>
+            <w:r>
+              <w:t>”</w:t>
             </w:r>
           </w:p>
         </w:tc>
@@ -4330,6 +4987,16 @@
               </w:rPr>
               <w:t>S</w:t>
             </w:r>
+            <w:r>
+              <w:rPr>
+                <w:rFonts w:cstheme="minorHAnsi"/>
+                <w:color w:val="000000" w:themeColor="text1"/>
+                <w:sz w:val="21"/>
+                <w:szCs w:val="21"/>
+                <w:shd w:val="clear" w:color="auto" w:fill="FFFFFF"/>
+              </w:rPr>
+              <w:t xml:space="preserve"> and vice versa</w:t>
+            </w:r>
           </w:p>
         </w:tc>
       </w:tr>
@@ -4350,8 +5017,13 @@
               </w:rPr>
               <w:t>“</w:t>
             </w:r>
-            <w:r>
-              <w:t>Lee_Wieser_sulfide_melting”</w:t>
+            <w:proofErr w:type="spellStart"/>
+            <w:r>
+              <w:t>Lee_Wieser_sulfide_melting</w:t>
+            </w:r>
+            <w:proofErr w:type="spellEnd"/>
+            <w:r>
+              <w:t>”</w:t>
             </w:r>
           </w:p>
         </w:tc>
@@ -4434,11 +5106,13 @@
               </w:rPr>
               <w:t>‘</w:t>
             </w:r>
-            <w:r>
-              <w:t>add_noise_2_dataframes</w:t>
-            </w:r>
-            <w:r>
-              <w:t>’</w:t>
+            <w:proofErr w:type="gramStart"/>
+            <w:r>
+              <w:t>add</w:t>
+            </w:r>
+            <w:proofErr w:type="gramEnd"/>
+            <w:r>
+              <w:t>_noise_2_dataframes’</w:t>
             </w:r>
           </w:p>
         </w:tc>
@@ -4478,7 +5152,43 @@
               <w:rPr>
                 <w:rFonts w:cstheme="minorHAnsi"/>
               </w:rPr>
-              <w:t>‘add_noise_series’, ‘duplicate_dataframe’</w:t>
+              <w:t>‘</w:t>
+            </w:r>
+            <w:proofErr w:type="spellStart"/>
+            <w:proofErr w:type="gramStart"/>
+            <w:r>
+              <w:rPr>
+                <w:rFonts w:cstheme="minorHAnsi"/>
+              </w:rPr>
+              <w:t>add</w:t>
+            </w:r>
+            <w:proofErr w:type="gramEnd"/>
+            <w:r>
+              <w:rPr>
+                <w:rFonts w:cstheme="minorHAnsi"/>
+              </w:rPr>
+              <w:t>_noise_series</w:t>
+            </w:r>
+            <w:proofErr w:type="spellEnd"/>
+            <w:r>
+              <w:rPr>
+                <w:rFonts w:cstheme="minorHAnsi"/>
+              </w:rPr>
+              <w:t>’, ‘</w:t>
+            </w:r>
+            <w:proofErr w:type="spellStart"/>
+            <w:r>
+              <w:rPr>
+                <w:rFonts w:cstheme="minorHAnsi"/>
+              </w:rPr>
+              <w:t>duplicate_dataframe</w:t>
+            </w:r>
+            <w:proofErr w:type="spellEnd"/>
+            <w:r>
+              <w:rPr>
+                <w:rFonts w:cstheme="minorHAnsi"/>
+              </w:rPr>
+              <w:t>’</w:t>
             </w:r>
           </w:p>
         </w:tc>
@@ -4520,9 +5230,16 @@
               </w:rPr>
               <w:t>‘</w:t>
             </w:r>
-            <w:r>
-              <w:t>av_noise_samples_series</w:t>
-            </w:r>
+            <w:proofErr w:type="spellStart"/>
+            <w:proofErr w:type="gramStart"/>
+            <w:r>
+              <w:t>av</w:t>
+            </w:r>
+            <w:proofErr w:type="gramEnd"/>
+            <w:r>
+              <w:t>_noise_samples_series</w:t>
+            </w:r>
+            <w:proofErr w:type="spellEnd"/>
             <w:r>
               <w:t>’</w:t>
             </w:r>
@@ -4558,7 +5275,7 @@
       </w:pPr>
     </w:p>
     <w:sectPr>
-      <w:pgSz w:w="12240" w:h="14400"/>
+      <w:pgSz w:w="12240" w:h="15120"/>
       <w:pgMar w:top="720" w:right="720" w:bottom="720" w:left="720" w:header="720" w:footer="720" w:gutter="0"/>
       <w:cols w:space="720"/>
       <w:docGrid w:linePitch="360"/>
@@ -4568,7 +5285,7 @@
 </file>
 
 <file path=word/numbering.xml><?xml version="1.0" encoding="utf-8"?>
-<w:numbering xmlns:wpc="http://schemas.microsoft.com/office/word/2010/wordprocessingCanvas" xmlns:cx="http://schemas.microsoft.com/office/drawing/2014/chartex" xmlns:cx1="http://schemas.microsoft.com/office/drawing/2015/9/8/chartex" xmlns:cx2="http://schemas.microsoft.com/office/drawing/2015/10/21/chartex" xmlns:cx3="http://schemas.microsoft.com/office/drawing/2016/5/9/chartex" xmlns:cx4="http://schemas.microsoft.com/office/drawing/2016/5/10/chartex" xmlns:cx5="http://schemas.microsoft.com/office/drawing/2016/5/11/chartex" xmlns:cx6="http://schemas.microsoft.com/office/drawing/2016/5/12/chartex" xmlns:cx7="http://schemas.microsoft.com/office/drawing/2016/5/13/chartex" xmlns:cx8="http://schemas.microsoft.com/office/drawing/2016/5/14/chartex" xmlns:mc="http://schemas.openxmlformats.org/markup-compatibility/2006" xmlns:aink="http://schemas.microsoft.com/office/drawing/2016/ink" xmlns:am3d="http://schemas.microsoft.com/office/drawing/2017/model3d" xmlns:o="urn:schemas-microsoft-com:office:office" xmlns:oel="http://schemas.microsoft.com/office/2019/extlst" xmlns:r="http://schemas.openxmlformats.org/officeDocument/2006/relationships" xmlns:m="http://schemas.openxmlformats.org/officeDocument/2006/math" xmlns:v="urn:schemas-microsoft-com:vml" xmlns:wp14="http://schemas.microsoft.com/office/word/2010/wordprocessingDrawing" xmlns:wp="http://schemas.openxmlformats.org/drawingml/2006/wordprocessingDrawing" xmlns:w10="urn:schemas-microsoft-com:office:word" xmlns:w="http://schemas.openxmlformats.org/wordprocessingml/2006/main" xmlns:w14="http://schemas.microsoft.com/office/word/2010/wordml" xmlns:w15="http://schemas.microsoft.com/office/word/2012/wordml" xmlns:w16cex="http://schemas.microsoft.com/office/word/2018/wordml/cex" xmlns:w16cid="http://schemas.microsoft.com/office/word/2016/wordml/cid" xmlns:w16="http://schemas.microsoft.com/office/word/2018/wordml" xmlns:w16sdtdh="http://schemas.microsoft.com/office/word/2020/wordml/sdtdatahash" xmlns:w16se="http://schemas.microsoft.com/office/word/2015/wordml/symex" xmlns:wpg="http://schemas.microsoft.com/office/word/2010/wordprocessingGroup" xmlns:wpi="http://schemas.microsoft.com/office/word/2010/wordprocessingInk" xmlns:wne="http://schemas.microsoft.com/office/word/2006/wordml" xmlns:wps="http://schemas.microsoft.com/office/word/2010/wordprocessingShape" mc:Ignorable="w14 w15 w16se w16cid w16 w16cex w16sdtdh wp14">
+<w:numbering xmlns:wpc="http://schemas.microsoft.com/office/word/2010/wordprocessingCanvas" xmlns:cx="http://schemas.microsoft.com/office/drawing/2014/chartex" xmlns:cx1="http://schemas.microsoft.com/office/drawing/2015/9/8/chartex" xmlns:cx2="http://schemas.microsoft.com/office/drawing/2015/10/21/chartex" xmlns:cx3="http://schemas.microsoft.com/office/drawing/2016/5/9/chartex" xmlns:cx4="http://schemas.microsoft.com/office/drawing/2016/5/10/chartex" xmlns:cx5="http://schemas.microsoft.com/office/drawing/2016/5/11/chartex" xmlns:cx6="http://schemas.microsoft.com/office/drawing/2016/5/12/chartex" xmlns:cx7="http://schemas.microsoft.com/office/drawing/2016/5/13/chartex" xmlns:cx8="http://schemas.microsoft.com/office/drawing/2016/5/14/chartex" xmlns:mc="http://schemas.openxmlformats.org/markup-compatibility/2006" xmlns:aink="http://schemas.microsoft.com/office/drawing/2016/ink" xmlns:am3d="http://schemas.microsoft.com/office/drawing/2017/model3d" xmlns:o="urn:schemas-microsoft-com:office:office" xmlns:oel="http://schemas.microsoft.com/office/2019/extlst" xmlns:r="http://schemas.openxmlformats.org/officeDocument/2006/relationships" xmlns:m="http://schemas.openxmlformats.org/officeDocument/2006/math" xmlns:v="urn:schemas-microsoft-com:vml" xmlns:wp14="http://schemas.microsoft.com/office/word/2010/wordprocessingDrawing" xmlns:wp="http://schemas.openxmlformats.org/drawingml/2006/wordprocessingDrawing" xmlns:w10="urn:schemas-microsoft-com:office:word" xmlns:w="http://schemas.openxmlformats.org/wordprocessingml/2006/main" xmlns:w14="http://schemas.microsoft.com/office/word/2010/wordml" xmlns:w15="http://schemas.microsoft.com/office/word/2012/wordml" xmlns:w16cex="http://schemas.microsoft.com/office/word/2018/wordml/cex" xmlns:w16cid="http://schemas.microsoft.com/office/word/2016/wordml/cid" xmlns:w16="http://schemas.microsoft.com/office/word/2018/wordml" xmlns:w16du="http://schemas.microsoft.com/office/word/2023/wordml/word16du" xmlns:w16sdtdh="http://schemas.microsoft.com/office/word/2020/wordml/sdtdatahash" xmlns:w16se="http://schemas.microsoft.com/office/word/2015/wordml/symex" xmlns:wpg="http://schemas.microsoft.com/office/word/2010/wordprocessingGroup" xmlns:wpi="http://schemas.microsoft.com/office/word/2010/wordprocessingInk" xmlns:wne="http://schemas.microsoft.com/office/word/2006/wordml" xmlns:wps="http://schemas.microsoft.com/office/word/2010/wordprocessingShape" mc:Ignorable="w14 w15 w16se w16cid w16 w16cex w16sdtdh wp14">
   <w:abstractNum w:abstractNumId="0" w15:restartNumberingAfterBreak="0">
     <w:nsid w:val="11FD41D7"/>
     <w:multiLevelType w:val="hybridMultilevel"/>

</xml_diff>